<commit_message>
add more description of power density simulation
</commit_message>
<xml_diff>
--- a/doc/E2S-tutorial.docx
+++ b/doc/E2S-tutorial.docx
@@ -4294,7 +4294,83 @@
           <w:sz w:val="24"/>
           <w:szCs w:val="24"/>
         </w:rPr>
-        <w:t>, you can set the minimum photon flux value to read or set a range of energy to read.</w:t>
+        <w:t>, you can set the minimum photon flux</w:t>
+      </w:r>
+      <w:r>
+        <w:rPr>
+          <w:rFonts w:ascii="Arial" w:eastAsiaTheme="minorHAnsi" w:hAnsi="Arial" w:cs="Arial"/>
+          <w:sz w:val="24"/>
+          <w:szCs w:val="24"/>
+        </w:rPr>
+        <w:t xml:space="preserve"> </w:t>
+      </w:r>
+      <w:r>
+        <w:rPr>
+          <w:rFonts w:ascii="Arial" w:eastAsiaTheme="minorHAnsi" w:hAnsi="Arial" w:cs="Arial"/>
+          <w:sz w:val="24"/>
+          <w:szCs w:val="24"/>
+        </w:rPr>
+        <w:t xml:space="preserve"> </w:t>
+      </w:r>
+      <w:r>
+        <w:rPr>
+          <w:rFonts w:ascii="Arial" w:eastAsiaTheme="minorHAnsi" w:hAnsi="Arial" w:cs="Arial"/>
+          <w:sz w:val="24"/>
+          <w:szCs w:val="24"/>
+        </w:rPr>
+        <w:t xml:space="preserve">value </w:t>
+      </w:r>
+      <w:r>
+        <w:rPr>
+          <w:rFonts w:ascii="Arial" w:eastAsiaTheme="minorHAnsi" w:hAnsi="Arial" w:cs="Arial"/>
+          <w:b/>
+          <w:bCs/>
+          <w:sz w:val="24"/>
+          <w:szCs w:val="24"/>
+        </w:rPr>
+        <w:t>( use min(F))</w:t>
+      </w:r>
+      <w:r>
+        <w:rPr>
+          <w:rFonts w:ascii="Arial" w:eastAsiaTheme="minorHAnsi" w:hAnsi="Arial" w:cs="Arial"/>
+          <w:b/>
+          <w:bCs/>
+          <w:sz w:val="24"/>
+          <w:szCs w:val="24"/>
+        </w:rPr>
+        <w:t xml:space="preserve"> </w:t>
+      </w:r>
+      <w:r>
+        <w:rPr>
+          <w:rFonts w:ascii="Arial" w:eastAsiaTheme="minorHAnsi" w:hAnsi="Arial" w:cs="Arial"/>
+          <w:sz w:val="24"/>
+          <w:szCs w:val="24"/>
+        </w:rPr>
+        <w:t>to read or set a range of energy to read</w:t>
+      </w:r>
+      <w:r>
+        <w:rPr>
+          <w:rFonts w:ascii="Arial" w:eastAsiaTheme="minorHAnsi" w:hAnsi="Arial" w:cs="Arial"/>
+          <w:sz w:val="24"/>
+          <w:szCs w:val="24"/>
+        </w:rPr>
+        <w:t xml:space="preserve"> in the </w:t>
+      </w:r>
+      <w:r>
+        <w:rPr>
+          <w:rFonts w:ascii="Arial" w:hAnsi="Arial" w:cs="Arial"/>
+          <w:sz w:val="24"/>
+          <w:szCs w:val="24"/>
+        </w:rPr>
+        <w:t>generate_intensities.py</w:t>
+      </w:r>
+      <w:r>
+        <w:rPr>
+          <w:rFonts w:ascii="Arial" w:eastAsiaTheme="minorHAnsi" w:hAnsi="Arial" w:cs="Arial"/>
+          <w:sz w:val="24"/>
+          <w:szCs w:val="24"/>
+        </w:rPr>
+        <w:t>.</w:t>
       </w:r>
     </w:p>
     <w:p>
@@ -4302,100 +4378,170 @@
         <w:pStyle w:val="a3"/>
         <w:ind w:left="720" w:firstLineChars="0" w:firstLine="0"/>
         <w:rPr>
-          <w:rFonts w:ascii="Arial" w:hAnsi="Arial" w:cs="Arial"/>
-          <w:b/>
-          <w:bCs/>
-          <w:sz w:val="24"/>
-          <w:szCs w:val="24"/>
-        </w:rPr>
-      </w:pPr>
-      <w:r>
-        <w:rPr>
-          <w:rFonts w:ascii="Arial" w:eastAsiaTheme="minorHAnsi" w:hAnsi="Arial" w:cs="Arial" w:hint="eastAsia"/>
-          <w:sz w:val="24"/>
-          <w:szCs w:val="24"/>
-        </w:rPr>
-        <w:t>C</w:t>
-      </w:r>
-      <w:r>
-        <w:rPr>
-          <w:rFonts w:ascii="Arial" w:eastAsiaTheme="minorHAnsi" w:hAnsi="Arial" w:cs="Arial"/>
-          <w:sz w:val="24"/>
-          <w:szCs w:val="24"/>
-        </w:rPr>
-        <w:t xml:space="preserve">ommand to run: </w:t>
-      </w:r>
-      <w:r>
-        <w:rPr>
-          <w:rFonts w:ascii="Arial" w:eastAsiaTheme="minorHAnsi" w:hAnsi="Arial" w:cs="Arial"/>
-          <w:b/>
-          <w:bCs/>
-          <w:sz w:val="24"/>
-          <w:szCs w:val="24"/>
-        </w:rPr>
-        <w:t xml:space="preserve">python </w:t>
-      </w:r>
-      <w:r>
-        <w:rPr>
-          <w:rFonts w:ascii="Arial" w:hAnsi="Arial" w:cs="Arial"/>
-          <w:b/>
-          <w:bCs/>
-          <w:sz w:val="24"/>
-          <w:szCs w:val="24"/>
-        </w:rPr>
-        <w:t>e2s_SRW/</w:t>
-      </w:r>
-      <w:r>
-        <w:rPr>
-          <w:b/>
-          <w:bCs/>
-        </w:rPr>
-        <w:t xml:space="preserve"> </w:t>
-      </w:r>
-      <w:r>
-        <w:rPr>
-          <w:rFonts w:ascii="Arial" w:hAnsi="Arial" w:cs="Arial"/>
-          <w:b/>
-          <w:bCs/>
-          <w:sz w:val="24"/>
-          <w:szCs w:val="24"/>
-        </w:rPr>
-        <w:t>generate_intensities.py</w:t>
-      </w:r>
-      <w:r>
-        <w:rPr>
-          <w:rFonts w:ascii="Arial" w:hAnsi="Arial" w:cs="Arial"/>
-          <w:b/>
-          <w:bCs/>
-          <w:sz w:val="24"/>
-          <w:szCs w:val="24"/>
-        </w:rPr>
-        <w:t xml:space="preserve"> </w:t>
-      </w:r>
-      <w:r>
-        <w:rPr>
-          <w:rFonts w:ascii="Arial" w:hAnsi="Arial" w:cs="Arial"/>
-          <w:sz w:val="24"/>
-          <w:szCs w:val="24"/>
-        </w:rPr>
-        <w:t>(this step can be implemented to the parallel simulation in cluster)</w:t>
-      </w:r>
-      <w:r>
-        <w:rPr>
-          <w:rFonts w:ascii="Arial" w:hAnsi="Arial" w:cs="Arial"/>
-          <w:b/>
-          <w:bCs/>
-          <w:sz w:val="24"/>
-          <w:szCs w:val="24"/>
-        </w:rPr>
-        <w:t xml:space="preserve"> </w:t>
-      </w:r>
+          <w:rFonts w:ascii="Arial" w:eastAsiaTheme="minorHAnsi" w:hAnsi="Arial" w:cs="Arial"/>
+          <w:sz w:val="24"/>
+          <w:szCs w:val="24"/>
+        </w:rPr>
+      </w:pPr>
     </w:p>
     <w:p>
       <w:pPr>
         <w:pStyle w:val="a3"/>
         <w:ind w:left="720" w:firstLineChars="0" w:firstLine="0"/>
         <w:rPr>
+          <w:rFonts w:ascii="Arial" w:eastAsiaTheme="minorHAnsi" w:hAnsi="Arial" w:cs="Arial"/>
+          <w:sz w:val="24"/>
+          <w:szCs w:val="24"/>
+        </w:rPr>
+      </w:pPr>
+      <w:r>
+        <w:rPr>
+          <w:rFonts w:ascii="Arial" w:eastAsiaTheme="minorHAnsi" w:hAnsi="Arial" w:cs="Arial" w:hint="eastAsia"/>
+          <w:sz w:val="24"/>
+          <w:szCs w:val="24"/>
+        </w:rPr>
+        <w:lastRenderedPageBreak/>
+        <w:t>C</w:t>
+      </w:r>
+      <w:r>
+        <w:rPr>
+          <w:rFonts w:ascii="Arial" w:eastAsiaTheme="minorHAnsi" w:hAnsi="Arial" w:cs="Arial"/>
+          <w:sz w:val="24"/>
+          <w:szCs w:val="24"/>
+        </w:rPr>
+        <w:t>ommand to run</w:t>
+      </w:r>
+      <w:r>
+        <w:rPr>
+          <w:rFonts w:ascii="Arial" w:eastAsiaTheme="minorHAnsi" w:hAnsi="Arial" w:cs="Arial"/>
+          <w:sz w:val="24"/>
+          <w:szCs w:val="24"/>
+        </w:rPr>
+        <w:t xml:space="preserve"> (example)</w:t>
+      </w:r>
+      <w:r>
+        <w:rPr>
+          <w:rFonts w:ascii="Arial" w:eastAsiaTheme="minorHAnsi" w:hAnsi="Arial" w:cs="Arial"/>
+          <w:sz w:val="24"/>
+          <w:szCs w:val="24"/>
+        </w:rPr>
+        <w:t>:</w:t>
+      </w:r>
+    </w:p>
+    <w:p>
+      <w:pPr>
+        <w:pStyle w:val="a3"/>
+        <w:ind w:left="720" w:firstLineChars="0" w:firstLine="0"/>
+        <w:rPr>
+          <w:rFonts w:ascii="Arial" w:eastAsiaTheme="minorHAnsi" w:hAnsi="Arial" w:cs="Arial"/>
+          <w:sz w:val="24"/>
+          <w:szCs w:val="24"/>
+        </w:rPr>
+      </w:pPr>
+    </w:p>
+    <w:p>
+      <w:pPr>
+        <w:pStyle w:val="a3"/>
+        <w:ind w:left="720" w:firstLineChars="0" w:firstLine="0"/>
+        <w:rPr>
+          <w:rFonts w:ascii="Arial" w:hAnsi="Arial" w:cs="Arial"/>
+          <w:b/>
+          <w:bCs/>
+          <w:sz w:val="24"/>
+          <w:szCs w:val="24"/>
+        </w:rPr>
+      </w:pPr>
+      <w:r>
+        <w:rPr>
+          <w:rFonts w:ascii="Arial" w:eastAsiaTheme="minorHAnsi" w:hAnsi="Arial" w:cs="Arial"/>
+          <w:sz w:val="24"/>
+          <w:szCs w:val="24"/>
+        </w:rPr>
+        <w:t xml:space="preserve"> </w:t>
+      </w:r>
+      <w:r>
+        <w:rPr>
+          <w:rFonts w:ascii="Arial" w:eastAsiaTheme="minorHAnsi" w:hAnsi="Arial" w:cs="Arial"/>
+          <w:b/>
+          <w:bCs/>
+          <w:sz w:val="24"/>
+          <w:szCs w:val="24"/>
+        </w:rPr>
+        <w:t xml:space="preserve">python </w:t>
+      </w:r>
+      <w:r>
+        <w:rPr>
+          <w:rFonts w:ascii="Arial" w:hAnsi="Arial" w:cs="Arial"/>
+          <w:b/>
+          <w:bCs/>
+          <w:sz w:val="24"/>
+          <w:szCs w:val="24"/>
+        </w:rPr>
+        <w:t>e2s_SRW/</w:t>
+      </w:r>
+      <w:r>
+        <w:rPr>
+          <w:b/>
+          <w:bCs/>
+        </w:rPr>
+        <w:t xml:space="preserve"> </w:t>
+      </w:r>
+      <w:r>
+        <w:rPr>
+          <w:rFonts w:ascii="Arial" w:hAnsi="Arial" w:cs="Arial"/>
+          <w:b/>
+          <w:bCs/>
+          <w:sz w:val="24"/>
+          <w:szCs w:val="24"/>
+        </w:rPr>
+        <w:t>generate_intensities.py</w:t>
+      </w:r>
+      <w:r>
+        <w:rPr>
+          <w:rFonts w:ascii="Arial" w:hAnsi="Arial" w:cs="Arial"/>
+          <w:b/>
+          <w:bCs/>
+          <w:sz w:val="24"/>
+          <w:szCs w:val="24"/>
+        </w:rPr>
+        <w:t xml:space="preserve"> </w:t>
+      </w:r>
+      <w:r>
+        <w:rPr>
+          <w:rFonts w:ascii="Arial" w:hAnsi="Arial" w:cs="Arial"/>
+          <w:b/>
+          <w:bCs/>
+          <w:sz w:val="24"/>
+          <w:szCs w:val="24"/>
+        </w:rPr>
+        <w:t>SRW_I13d/flux__</w:t>
+      </w:r>
+      <w:r>
+        <w:rPr>
+          <w:rFonts w:ascii="Arial" w:hAnsi="Arial" w:cs="Arial"/>
+          <w:b/>
+          <w:bCs/>
+          <w:sz w:val="24"/>
+          <w:szCs w:val="24"/>
+        </w:rPr>
+        <w:t>*</w:t>
+      </w:r>
+      <w:r>
+        <w:rPr>
+          <w:rFonts w:ascii="Arial" w:hAnsi="Arial" w:cs="Arial"/>
+          <w:b/>
+          <w:bCs/>
+          <w:sz w:val="24"/>
+          <w:szCs w:val="24"/>
+        </w:rPr>
+        <w:t xml:space="preserve"> </w:t>
+      </w:r>
+    </w:p>
+    <w:p>
+      <w:pPr>
+        <w:pStyle w:val="a3"/>
+        <w:ind w:left="720" w:firstLineChars="0" w:firstLine="0"/>
+        <w:rPr>
           <w:rFonts w:ascii="Arial" w:hAnsi="Arial" w:cs="Arial"/>
           <w:b/>
           <w:bCs/>
@@ -4409,7 +4555,6 @@
           <w:sz w:val="24"/>
           <w:szCs w:val="24"/>
         </w:rPr>
-        <w:lastRenderedPageBreak/>
         <w:t>A</w:t>
       </w:r>
       <w:r>
@@ -4418,7 +4563,31 @@
           <w:sz w:val="24"/>
           <w:szCs w:val="24"/>
         </w:rPr>
-        <w:t>ll the intensities will be saved in one folder, then sum all the intensit</w:t>
+        <w:t>ll the intensities will be saved in one folder</w:t>
+      </w:r>
+      <w:r>
+        <w:rPr>
+          <w:rFonts w:ascii="Arial" w:hAnsi="Arial" w:cs="Arial"/>
+          <w:sz w:val="24"/>
+          <w:szCs w:val="24"/>
+        </w:rPr>
+        <w:t xml:space="preserve"> (folder name is defined in the </w:t>
+      </w:r>
+      <w:r>
+        <w:rPr>
+          <w:rFonts w:ascii="Arial" w:hAnsi="Arial" w:cs="Arial"/>
+          <w:sz w:val="24"/>
+          <w:szCs w:val="24"/>
+        </w:rPr>
+        <w:t>generate_intensities.py</w:t>
+      </w:r>
+      <w:r>
+        <w:rPr>
+          <w:rFonts w:ascii="Arial" w:hAnsi="Arial" w:cs="Arial"/>
+          <w:sz w:val="24"/>
+          <w:szCs w:val="24"/>
+        </w:rPr>
+        <w:t>, then sum all the intensit</w:t>
       </w:r>
       <w:r>
         <w:rPr>
@@ -4457,6 +4626,102 @@
           <w:szCs w:val="24"/>
         </w:rPr>
         <w:t xml:space="preserve"> read_multiplef.py</w:t>
+      </w:r>
+    </w:p>
+    <w:p>
+      <w:pPr>
+        <w:pStyle w:val="a3"/>
+        <w:ind w:left="720" w:firstLineChars="0" w:firstLine="0"/>
+        <w:rPr>
+          <w:rFonts w:ascii="Arial" w:hAnsi="Arial" w:cs="Arial"/>
+          <w:b/>
+          <w:bCs/>
+          <w:sz w:val="24"/>
+          <w:szCs w:val="24"/>
+        </w:rPr>
+      </w:pPr>
+    </w:p>
+    <w:p>
+      <w:pPr>
+        <w:pStyle w:val="a3"/>
+        <w:ind w:left="720" w:firstLineChars="0" w:firstLine="0"/>
+        <w:rPr>
+          <w:rFonts w:ascii="Arial" w:hAnsi="Arial" w:cs="Arial" w:hint="eastAsia"/>
+          <w:b/>
+          <w:bCs/>
+          <w:sz w:val="24"/>
+          <w:szCs w:val="24"/>
+        </w:rPr>
+      </w:pPr>
+      <w:r>
+        <w:rPr>
+          <w:rFonts w:ascii="Arial" w:hAnsi="Arial" w:cs="Arial" w:hint="eastAsia"/>
+          <w:b/>
+          <w:bCs/>
+          <w:sz w:val="24"/>
+          <w:szCs w:val="24"/>
+        </w:rPr>
+        <w:t>A</w:t>
+      </w:r>
+      <w:r>
+        <w:rPr>
+          <w:rFonts w:ascii="Arial" w:hAnsi="Arial" w:cs="Arial"/>
+          <w:b/>
+          <w:bCs/>
+          <w:sz w:val="24"/>
+          <w:szCs w:val="24"/>
+        </w:rPr>
+        <w:t xml:space="preserve">ll the steps which need modification or rename have been commented in the </w:t>
+      </w:r>
+      <w:r>
+        <w:rPr>
+          <w:rFonts w:ascii="Arial" w:hAnsi="Arial" w:cs="Arial"/>
+          <w:b/>
+          <w:bCs/>
+          <w:sz w:val="24"/>
+          <w:szCs w:val="24"/>
+        </w:rPr>
+        <w:t>e2s_SRW/generate_intensities.py</w:t>
+      </w:r>
+      <w:r>
+        <w:rPr>
+          <w:rFonts w:ascii="Arial" w:hAnsi="Arial" w:cs="Arial"/>
+          <w:b/>
+          <w:bCs/>
+          <w:sz w:val="24"/>
+          <w:szCs w:val="24"/>
+        </w:rPr>
+        <w:t xml:space="preserve"> and </w:t>
+      </w:r>
+      <w:r>
+        <w:rPr>
+          <w:rFonts w:ascii="Arial" w:hAnsi="Arial" w:cs="Arial"/>
+          <w:b/>
+          <w:bCs/>
+          <w:sz w:val="24"/>
+          <w:szCs w:val="24"/>
+        </w:rPr>
+        <w:t>e2s_SRW/</w:t>
+      </w:r>
+      <w:r>
+        <w:rPr>
+          <w:rFonts w:ascii="Arial" w:hAnsi="Arial" w:cs="Arial"/>
+          <w:b/>
+          <w:bCs/>
+          <w:sz w:val="24"/>
+          <w:szCs w:val="24"/>
+        </w:rPr>
+        <w:t>read_multiplef.py</w:t>
+      </w:r>
+      <w:r>
+        <w:rPr>
+          <w:rFonts w:ascii="Arial" w:hAnsi="Arial" w:cs="Arial"/>
+          <w:b/>
+          <w:bCs/>
+          <w:sz w:val="24"/>
+          <w:szCs w:val="24"/>
+        </w:rPr>
+        <w:t>, please follow the comments in the files before start a calculation.</w:t>
       </w:r>
     </w:p>
     <w:p>
@@ -4846,6 +5111,7 @@
         <w:rPr>
           <w:noProof/>
         </w:rPr>
+        <w:lastRenderedPageBreak/>
         <w:drawing>
           <wp:inline distT="0" distB="0" distL="0" distR="0" wp14:anchorId="64B9F8B1" wp14:editId="4D867E6F">
             <wp:extent cx="4362450" cy="1343025"/>
@@ -4944,16 +5210,7 @@
           <w:sz w:val="24"/>
           <w:szCs w:val="24"/>
         </w:rPr>
-        <w:t xml:space="preserve">The insertion device for I20 scanning branch is wiggler, it will take more than 1 hour to simulate the emission of radiation, therefore the wavefront </w:t>
-      </w:r>
-      <w:r>
-        <w:rPr>
-          <w:rFonts w:ascii="Arial" w:hAnsi="Arial" w:cs="Arial"/>
-          <w:sz w:val="24"/>
-          <w:szCs w:val="24"/>
-        </w:rPr>
-        <w:lastRenderedPageBreak/>
-        <w:t>at the first slit was saved</w:t>
+        <w:t>The insertion device for I20 scanning branch is wiggler, it will take more than 1 hour to simulate the emission of radiation, therefore the wavefront at the first slit was saved</w:t>
       </w:r>
       <w:r>
         <w:rPr>
@@ -5603,7 +5860,16 @@
           <w:sz w:val="24"/>
           <w:szCs w:val="24"/>
         </w:rPr>
-        <w:t xml:space="preserve">’ function for BL+twiss optimisations is defined in </w:t>
+        <w:t xml:space="preserve">’ function for BL+twiss optimisations </w:t>
+      </w:r>
+      <w:r>
+        <w:rPr>
+          <w:rFonts w:ascii="Arial" w:hAnsi="Arial" w:cs="Arial"/>
+          <w:sz w:val="24"/>
+          <w:szCs w:val="24"/>
+        </w:rPr>
+        <w:lastRenderedPageBreak/>
+        <w:t xml:space="preserve">is defined in </w:t>
       </w:r>
       <w:r>
         <w:rPr>
@@ -5941,7 +6207,6 @@
           <w:sz w:val="24"/>
           <w:szCs w:val="24"/>
         </w:rPr>
-        <w:lastRenderedPageBreak/>
         <w:t>are used to record the calculation, if the optimi</w:t>
       </w:r>
       <w:r>
@@ -6318,6 +6583,7 @@
           <w:sz w:val="24"/>
           <w:szCs w:val="24"/>
         </w:rPr>
+        <w:lastRenderedPageBreak/>
         <w:drawing>
           <wp:inline distT="0" distB="0" distL="0" distR="0" wp14:anchorId="3501FD8A" wp14:editId="53B956A5">
             <wp:extent cx="3867150" cy="2687492"/>
@@ -6438,7 +6704,6 @@
           <w:sz w:val="24"/>
           <w:szCs w:val="24"/>
         </w:rPr>
-        <w:lastRenderedPageBreak/>
         <w:t xml:space="preserve">After you have successfully found the individual number, </w:t>
       </w:r>
       <w:r>
@@ -6622,6 +6887,7 @@
         <w:rPr>
           <w:noProof/>
         </w:rPr>
+        <w:lastRenderedPageBreak/>
         <w:drawing>
           <wp:inline distT="0" distB="0" distL="0" distR="0" wp14:anchorId="1528057A" wp14:editId="0AC9C198">
             <wp:extent cx="5274310" cy="3315970"/>
@@ -6744,7 +7010,6 @@
           <w:sz w:val="24"/>
           <w:szCs w:val="24"/>
         </w:rPr>
-        <w:lastRenderedPageBreak/>
         <w:t>F</w:t>
       </w:r>
       <w:r>
@@ -6927,6 +7192,7 @@
         <w:rPr>
           <w:noProof/>
         </w:rPr>
+        <w:lastRenderedPageBreak/>
         <w:drawing>
           <wp:inline distT="0" distB="0" distL="0" distR="0" wp14:anchorId="0C059485" wp14:editId="4D1F7095">
             <wp:extent cx="3857625" cy="2000250"/>
@@ -7347,7 +7613,6 @@
           <w:sz w:val="24"/>
           <w:szCs w:val="24"/>
         </w:rPr>
-        <w:lastRenderedPageBreak/>
         <w:t>C</w:t>
       </w:r>
       <w:r>
@@ -7601,6 +7866,7 @@
           <w:sz w:val="28"/>
           <w:szCs w:val="28"/>
         </w:rPr>
+        <w:lastRenderedPageBreak/>
         <w:t xml:space="preserve">Beamline </w:t>
       </w:r>
       <w:r>
@@ -8466,47 +8732,8 @@
           <w:sz w:val="24"/>
           <w:szCs w:val="24"/>
         </w:rPr>
-        <w:t xml:space="preserve">The number of macro-electrons to be calculated is </w:t>
-      </w:r>
-      <w:r>
-        <w:rPr>
-          <w:rFonts w:ascii="Arial" w:hAnsi="Arial" w:cs="Arial"/>
-          <w:b/>
-          <w:bCs/>
-          <w:sz w:val="24"/>
-          <w:szCs w:val="24"/>
-        </w:rPr>
-        <w:t xml:space="preserve">also </w:t>
-      </w:r>
-      <w:r>
-        <w:rPr>
-          <w:rFonts w:ascii="Arial" w:hAnsi="Arial" w:cs="Arial"/>
-          <w:b/>
-          <w:bCs/>
-          <w:sz w:val="24"/>
-          <w:szCs w:val="24"/>
-        </w:rPr>
-        <w:t>defined in</w:t>
-      </w:r>
-      <w:r>
-        <w:rPr>
-          <w:rFonts w:ascii="Arial" w:hAnsi="Arial" w:cs="Arial"/>
-          <w:b/>
-          <w:bCs/>
-          <w:sz w:val="24"/>
-          <w:szCs w:val="24"/>
-        </w:rPr>
-        <w:t xml:space="preserve"> input file</w:t>
-      </w:r>
-      <w:r>
-        <w:rPr>
-          <w:rFonts w:ascii="Arial" w:hAnsi="Arial" w:cs="Arial"/>
-          <w:b/>
-          <w:bCs/>
-          <w:sz w:val="24"/>
-          <w:szCs w:val="24"/>
-        </w:rPr>
-        <w:t>, ‘Nelectr   =’.</w:t>
+        <w:lastRenderedPageBreak/>
+        <w:t>The number of macro-electrons to be calculated is also defined in input file, ‘Nelectr   =’.</w:t>
       </w:r>
     </w:p>
     <w:p>
@@ -9134,7 +9361,6 @@
         <w:rPr>
           <w:noProof/>
         </w:rPr>
-        <w:lastRenderedPageBreak/>
         <w:drawing>
           <wp:inline distT="0" distB="0" distL="0" distR="0" wp14:anchorId="2259FF63" wp14:editId="7B06A78F">
             <wp:extent cx="5274310" cy="2042160"/>
@@ -9356,6 +9582,7 @@
           <w:sz w:val="24"/>
           <w:szCs w:val="24"/>
         </w:rPr>
+        <w:lastRenderedPageBreak/>
         <w:t>T</w:t>
       </w:r>
       <w:r>

</xml_diff>

<commit_message>
add more description of power density simulation and brightness analyse
</commit_message>
<xml_diff>
--- a/doc/E2S-tutorial.docx
+++ b/doc/E2S-tutorial.docx
@@ -286,7 +286,27 @@
           <w:sz w:val="24"/>
           <w:szCs w:val="24"/>
         </w:rPr>
-        <w:t>ode works and where necessary, to make adjustments to achieve new objectives.</w:t>
+        <w:t xml:space="preserve">ode works and where necessary, to </w:t>
+      </w:r>
+      <w:proofErr w:type="gramStart"/>
+      <w:r>
+        <w:rPr>
+          <w:rFonts w:ascii="Arial" w:hAnsi="Arial" w:cs="Arial"/>
+          <w:iCs/>
+          <w:sz w:val="24"/>
+          <w:szCs w:val="24"/>
+        </w:rPr>
+        <w:t>make adjustments to</w:t>
+      </w:r>
+      <w:proofErr w:type="gramEnd"/>
+      <w:r>
+        <w:rPr>
+          <w:rFonts w:ascii="Arial" w:hAnsi="Arial" w:cs="Arial"/>
+          <w:iCs/>
+          <w:sz w:val="24"/>
+          <w:szCs w:val="24"/>
+        </w:rPr>
+        <w:t xml:space="preserve"> achieve new objectives.</w:t>
       </w:r>
       <w:r>
         <w:rPr>
@@ -2154,6 +2174,7 @@
         </w:rPr>
         <w:t xml:space="preserve">Choose the calculation type in </w:t>
       </w:r>
+      <w:proofErr w:type="spellStart"/>
       <w:r>
         <w:rPr>
           <w:rFonts w:ascii="Arial" w:hAnsi="Arial" w:cs="Arial" w:hint="eastAsia"/>
@@ -2176,43 +2197,86 @@
           <w:sz w:val="24"/>
           <w:szCs w:val="24"/>
         </w:rPr>
-        <w:t>_example.input</w:t>
-      </w:r>
-    </w:p>
-    <w:p>
-      <w:pPr>
-        <w:rPr>
-          <w:rFonts w:ascii="Arial" w:hAnsi="Arial" w:cs="Arial"/>
-          <w:sz w:val="24"/>
-          <w:szCs w:val="24"/>
-        </w:rPr>
-      </w:pPr>
-      <w:r>
-        <w:rPr>
-          <w:rFonts w:ascii="Arial" w:hAnsi="Arial" w:cs="Arial"/>
-          <w:b/>
-          <w:bCs/>
-          <w:sz w:val="24"/>
-          <w:szCs w:val="24"/>
-        </w:rPr>
-        <w:t>calc_type =</w:t>
-      </w:r>
-      <w:r>
-        <w:rPr>
-          <w:rFonts w:ascii="Arial" w:hAnsi="Arial" w:cs="Arial"/>
-          <w:sz w:val="24"/>
-          <w:szCs w:val="24"/>
-        </w:rPr>
-        <w:t xml:space="preserve"> : </w:t>
-      </w:r>
-      <w:r>
-        <w:rPr>
-          <w:rFonts w:ascii="Arial" w:hAnsi="Arial" w:cs="Arial"/>
+        <w:t>_</w:t>
+      </w:r>
+      <w:proofErr w:type="gramStart"/>
+      <w:r>
+        <w:rPr>
+          <w:rFonts w:ascii="Arial" w:hAnsi="Arial" w:cs="Arial"/>
+          <w:sz w:val="24"/>
+          <w:szCs w:val="24"/>
+        </w:rPr>
+        <w:t>example.input</w:t>
+      </w:r>
+      <w:proofErr w:type="spellEnd"/>
+      <w:proofErr w:type="gramEnd"/>
+    </w:p>
+    <w:p>
+      <w:pPr>
+        <w:rPr>
+          <w:rFonts w:ascii="Arial" w:hAnsi="Arial" w:cs="Arial"/>
+          <w:sz w:val="24"/>
+          <w:szCs w:val="24"/>
+        </w:rPr>
+      </w:pPr>
+      <w:proofErr w:type="spellStart"/>
+      <w:r>
+        <w:rPr>
+          <w:rFonts w:ascii="Arial" w:hAnsi="Arial" w:cs="Arial"/>
+          <w:b/>
+          <w:bCs/>
+          <w:sz w:val="24"/>
+          <w:szCs w:val="24"/>
+        </w:rPr>
+        <w:t>calc_type</w:t>
+      </w:r>
+      <w:proofErr w:type="spellEnd"/>
+      <w:r>
+        <w:rPr>
+          <w:rFonts w:ascii="Arial" w:hAnsi="Arial" w:cs="Arial"/>
+          <w:b/>
+          <w:bCs/>
           <w:sz w:val="24"/>
           <w:szCs w:val="24"/>
         </w:rPr>
         <w:t xml:space="preserve"> </w:t>
       </w:r>
+      <w:proofErr w:type="gramStart"/>
+      <w:r>
+        <w:rPr>
+          <w:rFonts w:ascii="Arial" w:hAnsi="Arial" w:cs="Arial"/>
+          <w:b/>
+          <w:bCs/>
+          <w:sz w:val="24"/>
+          <w:szCs w:val="24"/>
+        </w:rPr>
+        <w:t>=</w:t>
+      </w:r>
+      <w:r>
+        <w:rPr>
+          <w:rFonts w:ascii="Arial" w:hAnsi="Arial" w:cs="Arial"/>
+          <w:sz w:val="24"/>
+          <w:szCs w:val="24"/>
+        </w:rPr>
+        <w:t xml:space="preserve"> :</w:t>
+      </w:r>
+      <w:proofErr w:type="gramEnd"/>
+      <w:r>
+        <w:rPr>
+          <w:rFonts w:ascii="Arial" w:hAnsi="Arial" w:cs="Arial"/>
+          <w:sz w:val="24"/>
+          <w:szCs w:val="24"/>
+        </w:rPr>
+        <w:t xml:space="preserve"> </w:t>
+      </w:r>
+      <w:r>
+        <w:rPr>
+          <w:rFonts w:ascii="Arial" w:hAnsi="Arial" w:cs="Arial"/>
+          <w:sz w:val="24"/>
+          <w:szCs w:val="24"/>
+        </w:rPr>
+        <w:t xml:space="preserve"> </w:t>
+      </w:r>
       <w:r>
         <w:rPr>
           <w:rFonts w:ascii="Arial" w:hAnsi="Arial" w:cs="Arial"/>
@@ -2221,6 +2285,7 @@
         </w:rPr>
         <w:t>‘</w:t>
       </w:r>
+      <w:proofErr w:type="spellStart"/>
       <w:r>
         <w:rPr>
           <w:rFonts w:ascii="Arial" w:hAnsi="Arial" w:cs="Arial"/>
@@ -2229,6 +2294,7 @@
         </w:rPr>
         <w:t>multie</w:t>
       </w:r>
+      <w:proofErr w:type="spellEnd"/>
       <w:r>
         <w:rPr>
           <w:rFonts w:ascii="Arial" w:hAnsi="Arial" w:cs="Arial"/>
@@ -2324,6 +2390,7 @@
         </w:rPr>
         <w:t>The slit position is defined at ‘</w:t>
       </w:r>
+      <w:proofErr w:type="spellStart"/>
       <w:r>
         <w:rPr>
           <w:rFonts w:ascii="Arial" w:hAnsi="Arial" w:cs="Arial"/>
@@ -2332,6 +2399,7 @@
         </w:rPr>
         <w:t>slitZ</w:t>
       </w:r>
+      <w:proofErr w:type="spellEnd"/>
       <w:r>
         <w:rPr>
           <w:rFonts w:ascii="Arial" w:hAnsi="Arial" w:cs="Arial"/>
@@ -2340,6 +2408,7 @@
         </w:rPr>
         <w:t>=’.  ‘</w:t>
       </w:r>
+      <w:proofErr w:type="spellStart"/>
       <w:r>
         <w:rPr>
           <w:rFonts w:ascii="Arial" w:hAnsi="Arial" w:cs="Arial"/>
@@ -2348,6 +2417,7 @@
         </w:rPr>
         <w:t>slitDX</w:t>
       </w:r>
+      <w:proofErr w:type="spellEnd"/>
       <w:r>
         <w:rPr>
           <w:rFonts w:ascii="Arial" w:hAnsi="Arial" w:cs="Arial"/>
@@ -2356,6 +2426,7 @@
         </w:rPr>
         <w:t>=’ and ‘</w:t>
       </w:r>
+      <w:proofErr w:type="spellStart"/>
       <w:r>
         <w:rPr>
           <w:rFonts w:ascii="Arial" w:hAnsi="Arial" w:cs="Arial"/>
@@ -2364,13 +2435,23 @@
         </w:rPr>
         <w:t>slitDY</w:t>
       </w:r>
-      <w:r>
-        <w:rPr>
-          <w:rFonts w:ascii="Arial" w:hAnsi="Arial" w:cs="Arial"/>
-          <w:sz w:val="24"/>
-          <w:szCs w:val="24"/>
-        </w:rPr>
-        <w:t>=’</w:t>
+      <w:proofErr w:type="spellEnd"/>
+      <w:r>
+        <w:rPr>
+          <w:rFonts w:ascii="Arial" w:hAnsi="Arial" w:cs="Arial"/>
+          <w:sz w:val="24"/>
+          <w:szCs w:val="24"/>
+        </w:rPr>
+        <w:t>=</w:t>
+      </w:r>
+      <w:proofErr w:type="gramStart"/>
+      <w:r>
+        <w:rPr>
+          <w:rFonts w:ascii="Arial" w:hAnsi="Arial" w:cs="Arial"/>
+          <w:sz w:val="24"/>
+          <w:szCs w:val="24"/>
+        </w:rPr>
+        <w:t>’</w:t>
       </w:r>
       <w:r>
         <w:rPr>
@@ -2386,7 +2467,16 @@
           <w:sz w:val="24"/>
           <w:szCs w:val="24"/>
         </w:rPr>
-        <w:t xml:space="preserve"> are used to define the slit size in horizontal (X) and vertical (Y)</w:t>
+        <w:t xml:space="preserve"> are</w:t>
+      </w:r>
+      <w:proofErr w:type="gramEnd"/>
+      <w:r>
+        <w:rPr>
+          <w:rFonts w:ascii="Arial" w:hAnsi="Arial" w:cs="Arial"/>
+          <w:sz w:val="24"/>
+          <w:szCs w:val="24"/>
+        </w:rPr>
+        <w:t xml:space="preserve"> used to define the slit size in horizontal (X) and vertical (Y)</w:t>
       </w:r>
       <w:r>
         <w:rPr>
@@ -2404,6 +2494,7 @@
         </w:rPr>
         <w:t xml:space="preserve"> Photon energy used to calculate the flux is defined by ‘</w:t>
       </w:r>
+      <w:proofErr w:type="spellStart"/>
       <w:r>
         <w:rPr>
           <w:rFonts w:ascii="Arial" w:hAnsi="Arial" w:cs="Arial"/>
@@ -2412,6 +2503,7 @@
         </w:rPr>
         <w:t>Ephot_ini</w:t>
       </w:r>
+      <w:proofErr w:type="spellEnd"/>
       <w:r>
         <w:rPr>
           <w:rFonts w:ascii="Arial" w:hAnsi="Arial" w:cs="Arial"/>
@@ -2444,6 +2536,7 @@
         </w:rPr>
         <w:t>nd ‘</w:t>
       </w:r>
+      <w:proofErr w:type="spellStart"/>
       <w:r>
         <w:rPr>
           <w:rFonts w:ascii="Arial" w:hAnsi="Arial" w:cs="Arial"/>
@@ -2452,6 +2545,7 @@
         </w:rPr>
         <w:t>Ephot_end</w:t>
       </w:r>
+      <w:proofErr w:type="spellEnd"/>
       <w:r>
         <w:rPr>
           <w:rFonts w:ascii="Arial" w:hAnsi="Arial" w:cs="Arial"/>
@@ -2494,6 +2588,7 @@
         </w:rPr>
         <w:t xml:space="preserve">or the intensity simulation, a specific energy should be used and an initial window size should be defined as bellow (unit is </w:t>
       </w:r>
+      <w:proofErr w:type="spellStart"/>
       <w:r>
         <w:rPr>
           <w:rFonts w:ascii="Arial" w:eastAsia="等线" w:hAnsi="Arial" w:cs="Arial"/>
@@ -2508,7 +2603,16 @@
           <w:sz w:val="24"/>
           <w:szCs w:val="24"/>
         </w:rPr>
-        <w:t xml:space="preserve">m), </w:t>
+        <w:t>m</w:t>
+      </w:r>
+      <w:proofErr w:type="spellEnd"/>
+      <w:r>
+        <w:rPr>
+          <w:rFonts w:ascii="Arial" w:hAnsi="Arial" w:cs="Arial"/>
+          <w:sz w:val="24"/>
+          <w:szCs w:val="24"/>
+        </w:rPr>
+        <w:t xml:space="preserve">), </w:t>
       </w:r>
     </w:p>
     <w:p>
@@ -2593,7 +2697,25 @@
           <w:sz w:val="24"/>
           <w:szCs w:val="24"/>
         </w:rPr>
-        <w:t xml:space="preserve">he core file to calculate the intensity is : </w:t>
+        <w:t xml:space="preserve">he core file to calculate the intensity </w:t>
+      </w:r>
+      <w:proofErr w:type="gramStart"/>
+      <w:r>
+        <w:rPr>
+          <w:rFonts w:ascii="Arial" w:hAnsi="Arial" w:cs="Arial"/>
+          <w:sz w:val="24"/>
+          <w:szCs w:val="24"/>
+        </w:rPr>
+        <w:t>is :</w:t>
+      </w:r>
+      <w:proofErr w:type="gramEnd"/>
+      <w:r>
+        <w:rPr>
+          <w:rFonts w:ascii="Arial" w:hAnsi="Arial" w:cs="Arial"/>
+          <w:sz w:val="24"/>
+          <w:szCs w:val="24"/>
+        </w:rPr>
+        <w:t xml:space="preserve"> </w:t>
       </w:r>
       <w:r>
         <w:rPr>
@@ -2630,7 +2752,25 @@
           <w:sz w:val="24"/>
           <w:szCs w:val="24"/>
         </w:rPr>
-        <w:t xml:space="preserve">he core file to calculate the flux is : </w:t>
+        <w:t xml:space="preserve">he core file to calculate the flux </w:t>
+      </w:r>
+      <w:proofErr w:type="gramStart"/>
+      <w:r>
+        <w:rPr>
+          <w:rFonts w:ascii="Arial" w:hAnsi="Arial" w:cs="Arial"/>
+          <w:sz w:val="24"/>
+          <w:szCs w:val="24"/>
+        </w:rPr>
+        <w:t>is :</w:t>
+      </w:r>
+      <w:proofErr w:type="gramEnd"/>
+      <w:r>
+        <w:rPr>
+          <w:rFonts w:ascii="Arial" w:hAnsi="Arial" w:cs="Arial"/>
+          <w:sz w:val="24"/>
+          <w:szCs w:val="24"/>
+        </w:rPr>
+        <w:t xml:space="preserve"> </w:t>
       </w:r>
       <w:r>
         <w:rPr>
@@ -2704,16 +2844,30 @@
         </w:rPr>
         <w:t xml:space="preserve">ommand to run: python E2S.py </w:t>
       </w:r>
-      <w:r>
-        <w:rPr>
-          <w:rFonts w:ascii="Arial" w:hAnsi="Arial" w:cs="Arial"/>
-          <w:b/>
-          <w:bCs/>
-          <w:sz w:val="24"/>
-          <w:szCs w:val="24"/>
-        </w:rPr>
-        <w:t>Input_example.input</w:t>
-      </w:r>
+      <w:proofErr w:type="spellStart"/>
+      <w:r>
+        <w:rPr>
+          <w:rFonts w:ascii="Arial" w:hAnsi="Arial" w:cs="Arial"/>
+          <w:b/>
+          <w:bCs/>
+          <w:sz w:val="24"/>
+          <w:szCs w:val="24"/>
+        </w:rPr>
+        <w:t>Input_</w:t>
+      </w:r>
+      <w:proofErr w:type="gramStart"/>
+      <w:r>
+        <w:rPr>
+          <w:rFonts w:ascii="Arial" w:hAnsi="Arial" w:cs="Arial"/>
+          <w:b/>
+          <w:bCs/>
+          <w:sz w:val="24"/>
+          <w:szCs w:val="24"/>
+        </w:rPr>
+        <w:t>example.input</w:t>
+      </w:r>
+      <w:proofErr w:type="spellEnd"/>
+      <w:proofErr w:type="gramEnd"/>
     </w:p>
     <w:p>
       <w:pPr>
@@ -3119,16 +3273,30 @@
         </w:rPr>
         <w:t xml:space="preserve"> </w:t>
       </w:r>
-      <w:r>
-        <w:rPr>
-          <w:rFonts w:ascii="Arial" w:hAnsi="Arial" w:cs="Arial"/>
-          <w:b/>
-          <w:bCs/>
-          <w:sz w:val="24"/>
-          <w:szCs w:val="24"/>
-        </w:rPr>
-        <w:t>Input_example.input</w:t>
-      </w:r>
+      <w:proofErr w:type="spellStart"/>
+      <w:r>
+        <w:rPr>
+          <w:rFonts w:ascii="Arial" w:hAnsi="Arial" w:cs="Arial"/>
+          <w:b/>
+          <w:bCs/>
+          <w:sz w:val="24"/>
+          <w:szCs w:val="24"/>
+        </w:rPr>
+        <w:t>Input_</w:t>
+      </w:r>
+      <w:proofErr w:type="gramStart"/>
+      <w:r>
+        <w:rPr>
+          <w:rFonts w:ascii="Arial" w:hAnsi="Arial" w:cs="Arial"/>
+          <w:b/>
+          <w:bCs/>
+          <w:sz w:val="24"/>
+          <w:szCs w:val="24"/>
+        </w:rPr>
+        <w:t>example.input</w:t>
+      </w:r>
+      <w:proofErr w:type="spellEnd"/>
+      <w:proofErr w:type="gramEnd"/>
     </w:p>
     <w:p>
       <w:pPr>
@@ -3253,6 +3421,7 @@
           <w:szCs w:val="24"/>
         </w:rPr>
       </w:pPr>
+      <w:proofErr w:type="spellStart"/>
       <w:r>
         <w:rPr>
           <w:rFonts w:ascii="Arial" w:hAnsi="Arial" w:cs="Arial"/>
@@ -3263,6 +3432,7 @@
         </w:rPr>
         <w:t>kmin-kmax</w:t>
       </w:r>
+      <w:proofErr w:type="spellEnd"/>
       <w:r>
         <w:rPr>
           <w:rFonts w:ascii="Arial" w:hAnsi="Arial" w:cs="Arial"/>
@@ -3296,8 +3466,20 @@
           <w:sz w:val="24"/>
           <w:szCs w:val="24"/>
         </w:rPr>
-        <w:t>Brightness, TuningCurves</w:t>
-      </w:r>
+        <w:t xml:space="preserve">Brightness, </w:t>
+      </w:r>
+      <w:proofErr w:type="spellStart"/>
+      <w:r>
+        <w:rPr>
+          <w:rFonts w:ascii="Arial" w:hAnsi="Arial" w:cs="Arial"/>
+          <w:b/>
+          <w:bCs/>
+          <w:sz w:val="24"/>
+          <w:szCs w:val="24"/>
+        </w:rPr>
+        <w:t>TuningCurves</w:t>
+      </w:r>
+      <w:proofErr w:type="spellEnd"/>
       <w:r>
         <w:rPr>
           <w:rFonts w:ascii="Arial" w:hAnsi="Arial" w:cs="Arial"/>
@@ -3344,16 +3526,40 @@
         </w:rPr>
         <w:t xml:space="preserve"> </w:t>
       </w:r>
-      <w:r>
-        <w:rPr>
-          <w:rFonts w:ascii="Arial" w:hAnsi="Arial" w:cs="Arial"/>
-          <w:b/>
-          <w:bCs/>
-          <w:sz w:val="24"/>
-          <w:szCs w:val="24"/>
-        </w:rPr>
-        <w:t>st, harm_last</w:t>
-      </w:r>
+      <w:proofErr w:type="spellStart"/>
+      <w:r>
+        <w:rPr>
+          <w:rFonts w:ascii="Arial" w:hAnsi="Arial" w:cs="Arial"/>
+          <w:b/>
+          <w:bCs/>
+          <w:sz w:val="24"/>
+          <w:szCs w:val="24"/>
+        </w:rPr>
+        <w:t>st</w:t>
+      </w:r>
+      <w:proofErr w:type="spellEnd"/>
+      <w:r>
+        <w:rPr>
+          <w:rFonts w:ascii="Arial" w:hAnsi="Arial" w:cs="Arial"/>
+          <w:b/>
+          <w:bCs/>
+          <w:sz w:val="24"/>
+          <w:szCs w:val="24"/>
+        </w:rPr>
+        <w:t xml:space="preserve">, </w:t>
+      </w:r>
+      <w:proofErr w:type="spellStart"/>
+      <w:r>
+        <w:rPr>
+          <w:rFonts w:ascii="Arial" w:hAnsi="Arial" w:cs="Arial"/>
+          <w:b/>
+          <w:bCs/>
+          <w:sz w:val="24"/>
+          <w:szCs w:val="24"/>
+        </w:rPr>
+        <w:t>harm_last</w:t>
+      </w:r>
+      <w:proofErr w:type="spellEnd"/>
       <w:r>
         <w:rPr>
           <w:rFonts w:ascii="Arial" w:hAnsi="Arial" w:cs="Arial"/>
@@ -3448,6 +3654,46 @@
           <w:szCs w:val="24"/>
         </w:rPr>
         <w:t xml:space="preserve">. </w:t>
+      </w:r>
+      <w:r>
+        <w:rPr>
+          <w:rFonts w:ascii="Arial" w:hAnsi="Arial" w:cs="Arial" w:hint="eastAsia"/>
+          <w:b/>
+          <w:bCs/>
+          <w:sz w:val="24"/>
+          <w:szCs w:val="24"/>
+        </w:rPr>
+        <w:t>（</w:t>
+      </w:r>
+      <w:r>
+        <w:rPr>
+          <w:rFonts w:ascii="Arial" w:hAnsi="Arial" w:cs="Arial"/>
+          <w:b/>
+          <w:bCs/>
+          <w:sz w:val="24"/>
+          <w:szCs w:val="24"/>
+        </w:rPr>
+        <w:t xml:space="preserve">Please change the output brightness file names in the  </w:t>
+      </w:r>
+      <w:r>
+        <w:rPr>
+          <w:rFonts w:ascii="Arial" w:hAnsi="Arial" w:cs="Arial"/>
+          <w:b/>
+          <w:bCs/>
+          <w:sz w:val="24"/>
+          <w:szCs w:val="24"/>
+        </w:rPr>
+        <w:t>plt_brightness_with_ratio.py</w:t>
+      </w:r>
+      <w:r>
+        <w:rPr>
+          <w:rFonts w:ascii="Arial" w:hAnsi="Arial" w:cs="Arial" w:hint="eastAsia"/>
+          <w:b/>
+          <w:bCs/>
+          <w:sz w:val="24"/>
+          <w:szCs w:val="24"/>
+        </w:rPr>
+        <w:t>）</w:t>
       </w:r>
     </w:p>
     <w:p>
@@ -3753,6 +3999,7 @@
         </w:rPr>
         <w:t xml:space="preserve"> Change the ‘</w:t>
       </w:r>
+      <w:proofErr w:type="spellStart"/>
       <w:r>
         <w:rPr>
           <w:rFonts w:ascii="Arial" w:hAnsi="Arial" w:cs="Arial"/>
@@ -3761,6 +4008,7 @@
         </w:rPr>
         <w:t>calc_type</w:t>
       </w:r>
+      <w:proofErr w:type="spellEnd"/>
       <w:r>
         <w:rPr>
           <w:rFonts w:ascii="Arial" w:hAnsi="Arial" w:cs="Arial"/>
@@ -3840,7 +4088,18 @@
           <w:sz w:val="24"/>
           <w:szCs w:val="24"/>
         </w:rPr>
-        <w:t xml:space="preserve"> XXX</w:t>
+        <w:t xml:space="preserve"> </w:t>
+      </w:r>
+      <w:proofErr w:type="spellStart"/>
+      <w:r>
+        <w:rPr>
+          <w:rFonts w:ascii="Arial" w:hAnsi="Arial" w:cs="Arial"/>
+          <w:b/>
+          <w:bCs/>
+          <w:sz w:val="24"/>
+          <w:szCs w:val="24"/>
+        </w:rPr>
+        <w:t>XXX</w:t>
       </w:r>
       <w:r>
         <w:rPr>
@@ -3852,6 +4111,7 @@
         </w:rPr>
         <w:t>.input</w:t>
       </w:r>
+      <w:proofErr w:type="spellEnd"/>
     </w:p>
     <w:p>
       <w:pPr>
@@ -4294,7 +4554,16 @@
           <w:sz w:val="24"/>
           <w:szCs w:val="24"/>
         </w:rPr>
-        <w:t>, you can set the minimum photon flux</w:t>
+        <w:t xml:space="preserve">, you can set the minimum photon </w:t>
+      </w:r>
+      <w:proofErr w:type="gramStart"/>
+      <w:r>
+        <w:rPr>
+          <w:rFonts w:ascii="Arial" w:eastAsiaTheme="minorHAnsi" w:hAnsi="Arial" w:cs="Arial"/>
+          <w:sz w:val="24"/>
+          <w:szCs w:val="24"/>
+        </w:rPr>
+        <w:t>flux</w:t>
       </w:r>
       <w:r>
         <w:rPr>
@@ -4318,7 +4587,16 @@
           <w:sz w:val="24"/>
           <w:szCs w:val="24"/>
         </w:rPr>
-        <w:t xml:space="preserve">value </w:t>
+        <w:t>value</w:t>
+      </w:r>
+      <w:proofErr w:type="gramEnd"/>
+      <w:r>
+        <w:rPr>
+          <w:rFonts w:ascii="Arial" w:eastAsiaTheme="minorHAnsi" w:hAnsi="Arial" w:cs="Arial"/>
+          <w:sz w:val="24"/>
+          <w:szCs w:val="24"/>
+        </w:rPr>
+        <w:t xml:space="preserve"> </w:t>
       </w:r>
       <w:r>
         <w:rPr>
@@ -4646,7 +4924,7 @@
         <w:pStyle w:val="a3"/>
         <w:ind w:left="720" w:firstLineChars="0" w:firstLine="0"/>
         <w:rPr>
-          <w:rFonts w:ascii="Arial" w:hAnsi="Arial" w:cs="Arial" w:hint="eastAsia"/>
+          <w:rFonts w:ascii="Arial" w:hAnsi="Arial" w:cs="Arial"/>
           <w:b/>
           <w:bCs/>
           <w:sz w:val="24"/>
@@ -4837,7 +5115,25 @@
           <w:sz w:val="24"/>
           <w:szCs w:val="24"/>
         </w:rPr>
-        <w:t>e beamline parameters or BL+twiss parameters.</w:t>
+        <w:t xml:space="preserve">e beamline parameters or </w:t>
+      </w:r>
+      <w:proofErr w:type="spellStart"/>
+      <w:r>
+        <w:rPr>
+          <w:rFonts w:ascii="Arial" w:hAnsi="Arial" w:cs="Arial"/>
+          <w:sz w:val="24"/>
+          <w:szCs w:val="24"/>
+        </w:rPr>
+        <w:t>BL+twiss</w:t>
+      </w:r>
+      <w:proofErr w:type="spellEnd"/>
+      <w:r>
+        <w:rPr>
+          <w:rFonts w:ascii="Arial" w:hAnsi="Arial" w:cs="Arial"/>
+          <w:sz w:val="24"/>
+          <w:szCs w:val="24"/>
+        </w:rPr>
+        <w:t xml:space="preserve"> parameters.</w:t>
       </w:r>
       <w:r>
         <w:rPr>
@@ -4970,7 +5266,25 @@
           <w:sz w:val="24"/>
           <w:szCs w:val="24"/>
         </w:rPr>
-        <w:t>test_kur_par_twiss_and_beamline.py is wrote for twiss and beamline optimi</w:t>
+        <w:t xml:space="preserve">test_kur_par_twiss_and_beamline.py is wrote for </w:t>
+      </w:r>
+      <w:proofErr w:type="spellStart"/>
+      <w:r>
+        <w:rPr>
+          <w:rFonts w:ascii="Arial" w:hAnsi="Arial" w:cs="Arial"/>
+          <w:sz w:val="24"/>
+          <w:szCs w:val="24"/>
+        </w:rPr>
+        <w:t>twiss</w:t>
+      </w:r>
+      <w:proofErr w:type="spellEnd"/>
+      <w:r>
+        <w:rPr>
+          <w:rFonts w:ascii="Arial" w:hAnsi="Arial" w:cs="Arial"/>
+          <w:sz w:val="24"/>
+          <w:szCs w:val="24"/>
+        </w:rPr>
+        <w:t xml:space="preserve"> and beamline optimi</w:t>
       </w:r>
       <w:r>
         <w:rPr>
@@ -4994,7 +5308,25 @@
           <w:sz w:val="24"/>
           <w:szCs w:val="24"/>
         </w:rPr>
-        <w:t>for beamline only optimisations and BL+twiss optimisations, first is to set the individual values and the range of the variables.</w:t>
+        <w:t xml:space="preserve">for beamline only optimisations and </w:t>
+      </w:r>
+      <w:proofErr w:type="spellStart"/>
+      <w:r>
+        <w:rPr>
+          <w:rFonts w:ascii="Arial" w:hAnsi="Arial" w:cs="Arial"/>
+          <w:sz w:val="24"/>
+          <w:szCs w:val="24"/>
+        </w:rPr>
+        <w:t>BL+twiss</w:t>
+      </w:r>
+      <w:proofErr w:type="spellEnd"/>
+      <w:r>
+        <w:rPr>
+          <w:rFonts w:ascii="Arial" w:hAnsi="Arial" w:cs="Arial"/>
+          <w:sz w:val="24"/>
+          <w:szCs w:val="24"/>
+        </w:rPr>
+        <w:t xml:space="preserve"> optimisations, first is to set the individual values and the range of the variables.</w:t>
       </w:r>
       <w:r>
         <w:rPr>
@@ -5356,6 +5688,7 @@
         </w:rPr>
         <w:t>he main calculation function is called ‘</w:t>
       </w:r>
+      <w:proofErr w:type="spellStart"/>
       <w:r>
         <w:rPr>
           <w:rFonts w:ascii="Arial" w:hAnsi="Arial" w:cs="Arial"/>
@@ -5364,6 +5697,7 @@
         </w:rPr>
         <w:t>CalcIntensity</w:t>
       </w:r>
+      <w:proofErr w:type="spellEnd"/>
       <w:r>
         <w:rPr>
           <w:rFonts w:ascii="Arial" w:hAnsi="Arial" w:cs="Arial"/>
@@ -5378,7 +5712,43 @@
           <w:sz w:val="24"/>
           <w:szCs w:val="24"/>
         </w:rPr>
-        <w:t>(OptBL, InputFile)</w:t>
+        <w:t>(</w:t>
+      </w:r>
+      <w:proofErr w:type="spellStart"/>
+      <w:r>
+        <w:rPr>
+          <w:rFonts w:ascii="Arial" w:hAnsi="Arial" w:cs="Arial"/>
+          <w:sz w:val="24"/>
+          <w:szCs w:val="24"/>
+        </w:rPr>
+        <w:t>OptBL</w:t>
+      </w:r>
+      <w:proofErr w:type="spellEnd"/>
+      <w:r>
+        <w:rPr>
+          <w:rFonts w:ascii="Arial" w:hAnsi="Arial" w:cs="Arial"/>
+          <w:sz w:val="24"/>
+          <w:szCs w:val="24"/>
+        </w:rPr>
+        <w:t xml:space="preserve">, </w:t>
+      </w:r>
+      <w:proofErr w:type="spellStart"/>
+      <w:r>
+        <w:rPr>
+          <w:rFonts w:ascii="Arial" w:hAnsi="Arial" w:cs="Arial"/>
+          <w:sz w:val="24"/>
+          <w:szCs w:val="24"/>
+        </w:rPr>
+        <w:t>InputFile</w:t>
+      </w:r>
+      <w:proofErr w:type="spellEnd"/>
+      <w:r>
+        <w:rPr>
+          <w:rFonts w:ascii="Arial" w:hAnsi="Arial" w:cs="Arial"/>
+          <w:sz w:val="24"/>
+          <w:szCs w:val="24"/>
+        </w:rPr>
+        <w:t>)</w:t>
       </w:r>
       <w:r>
         <w:rPr>
@@ -5504,6 +5874,7 @@
         <w:t xml:space="preserve"> </w:t>
       </w:r>
       <w:bookmarkStart w:id="9" w:name="_Toc50386594"/>
+      <w:proofErr w:type="spellStart"/>
       <w:r>
         <w:rPr>
           <w:rFonts w:hint="eastAsia"/>
@@ -5517,7 +5888,15 @@
           <w:sz w:val="28"/>
           <w:szCs w:val="28"/>
         </w:rPr>
-        <w:t>L+twiss optimisations</w:t>
+        <w:t>L+twiss</w:t>
+      </w:r>
+      <w:proofErr w:type="spellEnd"/>
+      <w:r>
+        <w:rPr>
+          <w:sz w:val="28"/>
+          <w:szCs w:val="28"/>
+        </w:rPr>
+        <w:t xml:space="preserve"> optimisations</w:t>
       </w:r>
       <w:bookmarkEnd w:id="9"/>
     </w:p>
@@ -5553,7 +5932,16 @@
           <w:sz w:val="24"/>
           <w:szCs w:val="24"/>
         </w:rPr>
-        <w:t>ation will optimise the βx, βy at the waist(s</w:t>
+        <w:t>ation will optimise the βx, βy at the waist(</w:t>
+      </w:r>
+      <w:proofErr w:type="spellStart"/>
+      <w:r>
+        <w:rPr>
+          <w:rFonts w:ascii="Arial" w:eastAsiaTheme="minorHAnsi" w:hAnsi="Arial" w:cs="Arial"/>
+          <w:sz w:val="24"/>
+          <w:szCs w:val="24"/>
+        </w:rPr>
+        <w:t>s</w:t>
       </w:r>
       <w:r>
         <w:rPr>
@@ -5564,6 +5952,7 @@
         </w:rPr>
         <w:t>w</w:t>
       </w:r>
+      <w:proofErr w:type="spellEnd"/>
       <w:r>
         <w:rPr>
           <w:rFonts w:ascii="Arial" w:eastAsiaTheme="minorHAnsi" w:hAnsi="Arial" w:cs="Arial"/>
@@ -5690,6 +6079,7 @@
         </w:rPr>
         <w:t>β</w:t>
       </w:r>
+      <w:proofErr w:type="spellStart"/>
       <w:r>
         <w:rPr>
           <w:rFonts w:ascii="Cambria" w:eastAsia="Cambria" w:hAnsi="Cambria" w:cs="Cambria"/>
@@ -5699,6 +6089,7 @@
         </w:rPr>
         <w:t>xw</w:t>
       </w:r>
+      <w:proofErr w:type="spellEnd"/>
       <w:r>
         <w:rPr>
           <w:sz w:val="25"/>
@@ -5721,6 +6112,7 @@
         </w:rPr>
         <w:t>β</w:t>
       </w:r>
+      <w:proofErr w:type="spellStart"/>
       <w:r>
         <w:rPr>
           <w:rFonts w:ascii="Cambria" w:eastAsia="Cambria" w:hAnsi="Cambria" w:cs="Cambria"/>
@@ -5730,12 +6122,21 @@
         </w:rPr>
         <w:t>yw</w:t>
       </w:r>
+      <w:proofErr w:type="spellEnd"/>
       <w:r>
         <w:rPr>
           <w:sz w:val="25"/>
         </w:rPr>
-        <w:t>(m),</w:t>
-      </w:r>
+        <w:t>(m</w:t>
+      </w:r>
+      <w:proofErr w:type="gramStart"/>
+      <w:r>
+        <w:rPr>
+          <w:sz w:val="25"/>
+        </w:rPr>
+        <w:t>),</w:t>
+      </w:r>
+      <w:proofErr w:type="spellStart"/>
       <w:r>
         <w:rPr>
           <w:rFonts w:ascii="Cambria" w:eastAsia="Cambria" w:hAnsi="Cambria" w:cs="Cambria"/>
@@ -5744,6 +6145,7 @@
         </w:rPr>
         <w:t>η</w:t>
       </w:r>
+      <w:proofErr w:type="gramEnd"/>
       <w:r>
         <w:rPr>
           <w:rFonts w:ascii="Cambria" w:eastAsia="Cambria" w:hAnsi="Cambria" w:cs="Cambria"/>
@@ -5751,32 +6153,9 @@
           <w:sz w:val="25"/>
           <w:vertAlign w:val="subscript"/>
         </w:rPr>
-        <w:t xml:space="preserve">x </w:t>
-      </w:r>
-      <w:r>
-        <w:rPr>
-          <w:rFonts w:ascii="Arial" w:eastAsiaTheme="minorHAnsi" w:hAnsi="Arial" w:cs="Arial"/>
-          <w:sz w:val="24"/>
-          <w:szCs w:val="24"/>
-        </w:rPr>
-        <w:t>,</w:t>
-      </w:r>
-      <w:r>
-        <w:rPr>
-          <w:rFonts w:ascii="Arial" w:eastAsiaTheme="minorHAnsi" w:hAnsi="Arial" w:cs="Arial"/>
-          <w:sz w:val="24"/>
-          <w:szCs w:val="24"/>
-        </w:rPr>
-        <w:t xml:space="preserve"> </w:t>
-      </w:r>
-      <w:r>
-        <w:rPr>
-          <w:rFonts w:ascii="Cambria" w:eastAsia="Cambria" w:hAnsi="Cambria" w:cs="Cambria"/>
-          <w:i/>
-          <w:sz w:val="25"/>
-        </w:rPr>
-        <w:t>η</w:t>
-      </w:r>
+        <w:t>x</w:t>
+      </w:r>
+      <w:proofErr w:type="spellEnd"/>
       <w:r>
         <w:rPr>
           <w:rFonts w:ascii="Cambria" w:eastAsia="Cambria" w:hAnsi="Cambria" w:cs="Cambria"/>
@@ -5784,14 +6163,49 @@
           <w:sz w:val="25"/>
           <w:vertAlign w:val="subscript"/>
         </w:rPr>
-        <w:t>x</w:t>
-      </w:r>
+        <w:t xml:space="preserve"> </w:t>
+      </w:r>
+      <w:r>
+        <w:rPr>
+          <w:rFonts w:ascii="Arial" w:eastAsiaTheme="minorHAnsi" w:hAnsi="Arial" w:cs="Arial"/>
+          <w:sz w:val="24"/>
+          <w:szCs w:val="24"/>
+        </w:rPr>
+        <w:t>,</w:t>
+      </w:r>
+      <w:r>
+        <w:rPr>
+          <w:rFonts w:ascii="Arial" w:eastAsiaTheme="minorHAnsi" w:hAnsi="Arial" w:cs="Arial"/>
+          <w:sz w:val="24"/>
+          <w:szCs w:val="24"/>
+        </w:rPr>
+        <w:t xml:space="preserve"> </w:t>
+      </w:r>
+      <w:proofErr w:type="spellStart"/>
       <w:r>
         <w:rPr>
           <w:rFonts w:ascii="Cambria" w:eastAsia="Cambria" w:hAnsi="Cambria" w:cs="Cambria"/>
           <w:i/>
           <w:sz w:val="25"/>
         </w:rPr>
+        <w:t>η</w:t>
+      </w:r>
+      <w:r>
+        <w:rPr>
+          <w:rFonts w:ascii="Cambria" w:eastAsia="Cambria" w:hAnsi="Cambria" w:cs="Cambria"/>
+          <w:i/>
+          <w:sz w:val="25"/>
+          <w:vertAlign w:val="subscript"/>
+        </w:rPr>
+        <w:t>x</w:t>
+      </w:r>
+      <w:proofErr w:type="spellEnd"/>
+      <w:r>
+        <w:rPr>
+          <w:rFonts w:ascii="Cambria" w:eastAsia="Cambria" w:hAnsi="Cambria" w:cs="Cambria"/>
+          <w:i/>
+          <w:sz w:val="25"/>
+        </w:rPr>
         <w:t>’.</w:t>
       </w:r>
     </w:p>
@@ -5830,6 +6244,7 @@
         </w:rPr>
         <w:t>‘</w:t>
       </w:r>
+      <w:proofErr w:type="spellStart"/>
       <w:r>
         <w:rPr>
           <w:rFonts w:ascii="Arial" w:hAnsi="Arial" w:cs="Arial"/>
@@ -5838,6 +6253,7 @@
         </w:rPr>
         <w:t>CalcIntensity</w:t>
       </w:r>
+      <w:proofErr w:type="spellEnd"/>
       <w:r>
         <w:rPr>
           <w:rFonts w:ascii="Arial" w:hAnsi="Arial" w:cs="Arial"/>
@@ -5852,15 +6268,69 @@
           <w:sz w:val="24"/>
           <w:szCs w:val="24"/>
         </w:rPr>
-        <w:t>(OptBL, InputFile)</w:t>
-      </w:r>
-      <w:r>
-        <w:rPr>
-          <w:rFonts w:ascii="Arial" w:hAnsi="Arial" w:cs="Arial"/>
-          <w:sz w:val="24"/>
-          <w:szCs w:val="24"/>
-        </w:rPr>
-        <w:t xml:space="preserve">’ function for BL+twiss optimisations </w:t>
+        <w:t>(</w:t>
+      </w:r>
+      <w:proofErr w:type="spellStart"/>
+      <w:r>
+        <w:rPr>
+          <w:rFonts w:ascii="Arial" w:hAnsi="Arial" w:cs="Arial"/>
+          <w:sz w:val="24"/>
+          <w:szCs w:val="24"/>
+        </w:rPr>
+        <w:t>OptBL</w:t>
+      </w:r>
+      <w:proofErr w:type="spellEnd"/>
+      <w:r>
+        <w:rPr>
+          <w:rFonts w:ascii="Arial" w:hAnsi="Arial" w:cs="Arial"/>
+          <w:sz w:val="24"/>
+          <w:szCs w:val="24"/>
+        </w:rPr>
+        <w:t xml:space="preserve">, </w:t>
+      </w:r>
+      <w:proofErr w:type="spellStart"/>
+      <w:r>
+        <w:rPr>
+          <w:rFonts w:ascii="Arial" w:hAnsi="Arial" w:cs="Arial"/>
+          <w:sz w:val="24"/>
+          <w:szCs w:val="24"/>
+        </w:rPr>
+        <w:t>InputFile</w:t>
+      </w:r>
+      <w:proofErr w:type="spellEnd"/>
+      <w:r>
+        <w:rPr>
+          <w:rFonts w:ascii="Arial" w:hAnsi="Arial" w:cs="Arial"/>
+          <w:sz w:val="24"/>
+          <w:szCs w:val="24"/>
+        </w:rPr>
+        <w:t>)</w:t>
+      </w:r>
+      <w:r>
+        <w:rPr>
+          <w:rFonts w:ascii="Arial" w:hAnsi="Arial" w:cs="Arial"/>
+          <w:sz w:val="24"/>
+          <w:szCs w:val="24"/>
+        </w:rPr>
+        <w:t xml:space="preserve">’ function for </w:t>
+      </w:r>
+      <w:proofErr w:type="spellStart"/>
+      <w:r>
+        <w:rPr>
+          <w:rFonts w:ascii="Arial" w:hAnsi="Arial" w:cs="Arial"/>
+          <w:sz w:val="24"/>
+          <w:szCs w:val="24"/>
+        </w:rPr>
+        <w:t>BL+twiss</w:t>
+      </w:r>
+      <w:proofErr w:type="spellEnd"/>
+      <w:r>
+        <w:rPr>
+          <w:rFonts w:ascii="Arial" w:hAnsi="Arial" w:cs="Arial"/>
+          <w:sz w:val="24"/>
+          <w:szCs w:val="24"/>
+        </w:rPr>
+        <w:t xml:space="preserve"> optimisations </w:t>
       </w:r>
       <w:r>
         <w:rPr>
@@ -5973,7 +6443,25 @@
           <w:sz w:val="24"/>
           <w:szCs w:val="24"/>
         </w:rPr>
-        <w:t>For each individual, some attached files will be produced during calculation to help you analyse data</w:t>
+        <w:t xml:space="preserve">For </w:t>
+      </w:r>
+      <w:proofErr w:type="gramStart"/>
+      <w:r>
+        <w:rPr>
+          <w:rFonts w:ascii="Arial" w:eastAsiaTheme="minorHAnsi" w:hAnsi="Arial" w:cs="Arial"/>
+          <w:sz w:val="24"/>
+          <w:szCs w:val="24"/>
+        </w:rPr>
+        <w:t>each individual</w:t>
+      </w:r>
+      <w:proofErr w:type="gramEnd"/>
+      <w:r>
+        <w:rPr>
+          <w:rFonts w:ascii="Arial" w:eastAsiaTheme="minorHAnsi" w:hAnsi="Arial" w:cs="Arial"/>
+          <w:sz w:val="24"/>
+          <w:szCs w:val="24"/>
+        </w:rPr>
+        <w:t>, some attached files will be produced during calculation to help you analyse data</w:t>
       </w:r>
       <w:r>
         <w:rPr>
@@ -6019,6 +6507,7 @@
           <w:szCs w:val="24"/>
         </w:rPr>
       </w:pPr>
+      <w:proofErr w:type="gramStart"/>
       <w:r>
         <w:rPr>
           <w:rFonts w:ascii="Arial" w:eastAsiaTheme="minorHAnsi" w:hAnsi="Arial" w:cs="Arial"/>
@@ -6037,7 +6526,18 @@
           <w:sz w:val="24"/>
           <w:szCs w:val="24"/>
         </w:rPr>
-        <w:t xml:space="preserve">(XXX means </w:t>
+        <w:t>(</w:t>
+      </w:r>
+      <w:proofErr w:type="gramEnd"/>
+      <w:r>
+        <w:rPr>
+          <w:rFonts w:ascii="Arial" w:eastAsiaTheme="minorHAnsi" w:hAnsi="Arial" w:cs="Arial"/>
+          <w:b/>
+          <w:bCs/>
+          <w:sz w:val="24"/>
+          <w:szCs w:val="24"/>
+        </w:rPr>
+        <w:t xml:space="preserve">XXX means </w:t>
       </w:r>
       <w:r>
         <w:rPr>
@@ -6080,6 +6580,7 @@
           <w:szCs w:val="24"/>
         </w:rPr>
       </w:pPr>
+      <w:proofErr w:type="spellStart"/>
       <w:r>
         <w:rPr>
           <w:rFonts w:ascii="Arial" w:eastAsiaTheme="minorHAnsi" w:hAnsi="Arial" w:cs="Arial"/>
@@ -6110,6 +6611,7 @@
         </w:rPr>
         <w:t>.var</w:t>
       </w:r>
+      <w:proofErr w:type="spellEnd"/>
       <w:r>
         <w:rPr>
           <w:rFonts w:ascii="Arial" w:eastAsiaTheme="minorHAnsi" w:hAnsi="Arial" w:cs="Arial"/>
@@ -6141,16 +6643,40 @@
           <w:szCs w:val="24"/>
         </w:rPr>
       </w:pPr>
-      <w:r>
-        <w:rPr>
-          <w:rFonts w:ascii="Arial" w:eastAsiaTheme="minorHAnsi" w:hAnsi="Arial" w:cs="Arial"/>
-          <w:b/>
-          <w:bCs/>
-          <w:sz w:val="24"/>
-          <w:szCs w:val="24"/>
-        </w:rPr>
-        <w:t>nsgaTest-XXX-submit.sh.eXXX</w:t>
-      </w:r>
+      <w:proofErr w:type="spellStart"/>
+      <w:r>
+        <w:rPr>
+          <w:rFonts w:ascii="Arial" w:eastAsiaTheme="minorHAnsi" w:hAnsi="Arial" w:cs="Arial"/>
+          <w:b/>
+          <w:bCs/>
+          <w:sz w:val="24"/>
+          <w:szCs w:val="24"/>
+        </w:rPr>
+        <w:t>nsgaTest</w:t>
+      </w:r>
+      <w:proofErr w:type="spellEnd"/>
+      <w:r>
+        <w:rPr>
+          <w:rFonts w:ascii="Arial" w:eastAsiaTheme="minorHAnsi" w:hAnsi="Arial" w:cs="Arial"/>
+          <w:b/>
+          <w:bCs/>
+          <w:sz w:val="24"/>
+          <w:szCs w:val="24"/>
+        </w:rPr>
+        <w:t>-XXX-</w:t>
+      </w:r>
+      <w:proofErr w:type="spellStart"/>
+      <w:r>
+        <w:rPr>
+          <w:rFonts w:ascii="Arial" w:eastAsiaTheme="minorHAnsi" w:hAnsi="Arial" w:cs="Arial"/>
+          <w:b/>
+          <w:bCs/>
+          <w:sz w:val="24"/>
+          <w:szCs w:val="24"/>
+        </w:rPr>
+        <w:t>submit.sh.eXXX</w:t>
+      </w:r>
+      <w:proofErr w:type="spellEnd"/>
       <w:r>
         <w:rPr>
           <w:rFonts w:ascii="Arial" w:eastAsiaTheme="minorHAnsi" w:hAnsi="Arial" w:cs="Arial"/>
@@ -6161,15 +6687,38 @@
         </w:rPr>
         <w:t xml:space="preserve"> and </w:t>
       </w:r>
-      <w:r>
-        <w:rPr>
-          <w:rFonts w:ascii="Arial" w:eastAsiaTheme="minorHAnsi" w:hAnsi="Arial" w:cs="Arial"/>
-          <w:b/>
-          <w:bCs/>
-          <w:sz w:val="24"/>
-          <w:szCs w:val="24"/>
-        </w:rPr>
-        <w:t>nsgaTest-XXX-submit.sh.</w:t>
+      <w:proofErr w:type="spellStart"/>
+      <w:r>
+        <w:rPr>
+          <w:rFonts w:ascii="Arial" w:eastAsiaTheme="minorHAnsi" w:hAnsi="Arial" w:cs="Arial"/>
+          <w:b/>
+          <w:bCs/>
+          <w:sz w:val="24"/>
+          <w:szCs w:val="24"/>
+        </w:rPr>
+        <w:t>nsgaTest</w:t>
+      </w:r>
+      <w:proofErr w:type="spellEnd"/>
+      <w:r>
+        <w:rPr>
+          <w:rFonts w:ascii="Arial" w:eastAsiaTheme="minorHAnsi" w:hAnsi="Arial" w:cs="Arial"/>
+          <w:b/>
+          <w:bCs/>
+          <w:sz w:val="24"/>
+          <w:szCs w:val="24"/>
+        </w:rPr>
+        <w:t>-XXX-</w:t>
+      </w:r>
+      <w:proofErr w:type="spellStart"/>
+      <w:r>
+        <w:rPr>
+          <w:rFonts w:ascii="Arial" w:eastAsiaTheme="minorHAnsi" w:hAnsi="Arial" w:cs="Arial"/>
+          <w:b/>
+          <w:bCs/>
+          <w:sz w:val="24"/>
+          <w:szCs w:val="24"/>
+        </w:rPr>
+        <w:t>submit.sh.</w:t>
       </w:r>
       <w:r>
         <w:rPr>
@@ -6191,6 +6740,7 @@
         </w:rPr>
         <w:t>XXX</w:t>
       </w:r>
+      <w:proofErr w:type="spellEnd"/>
       <w:r>
         <w:rPr>
           <w:rFonts w:ascii="Arial" w:eastAsiaTheme="minorHAnsi" w:hAnsi="Arial" w:cs="Arial"/>
@@ -6424,7 +6974,43 @@
           <w:sz w:val="24"/>
           <w:szCs w:val="24"/>
         </w:rPr>
-        <w:t>read the beam size sigma_x or sigma_y as more digits as possible</w:t>
+        <w:t xml:space="preserve">read the beam size </w:t>
+      </w:r>
+      <w:proofErr w:type="spellStart"/>
+      <w:r>
+        <w:rPr>
+          <w:rFonts w:ascii="Arial" w:eastAsiaTheme="minorHAnsi" w:hAnsi="Arial" w:cs="Arial"/>
+          <w:sz w:val="24"/>
+          <w:szCs w:val="24"/>
+        </w:rPr>
+        <w:t>sigma_x</w:t>
+      </w:r>
+      <w:proofErr w:type="spellEnd"/>
+      <w:r>
+        <w:rPr>
+          <w:rFonts w:ascii="Arial" w:eastAsiaTheme="minorHAnsi" w:hAnsi="Arial" w:cs="Arial"/>
+          <w:sz w:val="24"/>
+          <w:szCs w:val="24"/>
+        </w:rPr>
+        <w:t xml:space="preserve"> or </w:t>
+      </w:r>
+      <w:proofErr w:type="spellStart"/>
+      <w:r>
+        <w:rPr>
+          <w:rFonts w:ascii="Arial" w:eastAsiaTheme="minorHAnsi" w:hAnsi="Arial" w:cs="Arial"/>
+          <w:sz w:val="24"/>
+          <w:szCs w:val="24"/>
+        </w:rPr>
+        <w:t>sigma_y</w:t>
+      </w:r>
+      <w:proofErr w:type="spellEnd"/>
+      <w:r>
+        <w:rPr>
+          <w:rFonts w:ascii="Arial" w:eastAsiaTheme="minorHAnsi" w:hAnsi="Arial" w:cs="Arial"/>
+          <w:sz w:val="24"/>
+          <w:szCs w:val="24"/>
+        </w:rPr>
+        <w:t xml:space="preserve"> as more digits as possible</w:t>
       </w:r>
       <w:r>
         <w:rPr>
@@ -7392,15 +7978,53 @@
           <w:sz w:val="24"/>
           <w:szCs w:val="24"/>
         </w:rPr>
-        <w:t>python setup.py build</w:t>
-      </w:r>
-      <w:r>
-        <w:rPr>
-          <w:rFonts w:ascii="Arial" w:hAnsi="Arial" w:cs="Arial"/>
-          <w:sz w:val="24"/>
-          <w:szCs w:val="24"/>
-        </w:rPr>
-        <w:t>".The latter will compile the necessary C code for the binding (shadow_bind_python.c) and define the needed</w:t>
+        <w:t xml:space="preserve">python setup.py </w:t>
+      </w:r>
+      <w:proofErr w:type="spellStart"/>
+      <w:r>
+        <w:rPr>
+          <w:rFonts w:ascii="Arial" w:hAnsi="Arial" w:cs="Arial"/>
+          <w:b/>
+          <w:bCs/>
+          <w:sz w:val="24"/>
+          <w:szCs w:val="24"/>
+        </w:rPr>
+        <w:t>build</w:t>
+      </w:r>
+      <w:r>
+        <w:rPr>
+          <w:rFonts w:ascii="Arial" w:hAnsi="Arial" w:cs="Arial"/>
+          <w:sz w:val="24"/>
+          <w:szCs w:val="24"/>
+        </w:rPr>
+        <w:t>".The</w:t>
+      </w:r>
+      <w:proofErr w:type="spellEnd"/>
+      <w:r>
+        <w:rPr>
+          <w:rFonts w:ascii="Arial" w:hAnsi="Arial" w:cs="Arial"/>
+          <w:sz w:val="24"/>
+          <w:szCs w:val="24"/>
+        </w:rPr>
+        <w:t xml:space="preserve"> latter will compile the necessary C code for the binding (</w:t>
+      </w:r>
+      <w:proofErr w:type="spellStart"/>
+      <w:r>
+        <w:rPr>
+          <w:rFonts w:ascii="Arial" w:hAnsi="Arial" w:cs="Arial"/>
+          <w:sz w:val="24"/>
+          <w:szCs w:val="24"/>
+        </w:rPr>
+        <w:t>shadow_bind_python.c</w:t>
+      </w:r>
+      <w:proofErr w:type="spellEnd"/>
+      <w:r>
+        <w:rPr>
+          <w:rFonts w:ascii="Arial" w:hAnsi="Arial" w:cs="Arial"/>
+          <w:sz w:val="24"/>
+          <w:szCs w:val="24"/>
+        </w:rPr>
+        <w:t>) and define the needed</w:t>
       </w:r>
       <w:r>
         <w:rPr>
@@ -7633,7 +8257,18 @@
           <w:sz w:val="24"/>
           <w:szCs w:val="24"/>
         </w:rPr>
-        <w:t xml:space="preserve">two environment </w:t>
+        <w:t xml:space="preserve">two </w:t>
+      </w:r>
+      <w:proofErr w:type="gramStart"/>
+      <w:r>
+        <w:rPr>
+          <w:rFonts w:ascii="Arial" w:hAnsi="Arial" w:cs="Arial"/>
+          <w:b/>
+          <w:bCs/>
+          <w:sz w:val="24"/>
+          <w:szCs w:val="24"/>
+        </w:rPr>
+        <w:t xml:space="preserve">environment </w:t>
       </w:r>
       <w:r>
         <w:rPr>
@@ -7645,6 +8280,7 @@
         </w:rPr>
         <w:t>:</w:t>
       </w:r>
+      <w:proofErr w:type="gramEnd"/>
     </w:p>
     <w:p>
       <w:pPr>
@@ -7656,6 +8292,7 @@
           <w:szCs w:val="21"/>
         </w:rPr>
       </w:pPr>
+      <w:proofErr w:type="gramStart"/>
       <w:r>
         <w:rPr>
           <w:rFonts w:ascii="Arial" w:hAnsi="Arial" w:cs="Arial"/>
@@ -7663,7 +8300,37 @@
           <w:bCs/>
           <w:szCs w:val="21"/>
         </w:rPr>
-        <w:t>export  LD_LIBRARY_PATH='/users /Shadow_Optimiser/shadow3/'</w:t>
+        <w:t>export  LD</w:t>
+      </w:r>
+      <w:proofErr w:type="gramEnd"/>
+      <w:r>
+        <w:rPr>
+          <w:rFonts w:ascii="Arial" w:hAnsi="Arial" w:cs="Arial"/>
+          <w:b/>
+          <w:bCs/>
+          <w:szCs w:val="21"/>
+        </w:rPr>
+        <w:t>_LIBRARY_PATH='/users /</w:t>
+      </w:r>
+      <w:proofErr w:type="spellStart"/>
+      <w:r>
+        <w:rPr>
+          <w:rFonts w:ascii="Arial" w:hAnsi="Arial" w:cs="Arial"/>
+          <w:b/>
+          <w:bCs/>
+          <w:szCs w:val="21"/>
+        </w:rPr>
+        <w:t>Shadow_Optimiser</w:t>
+      </w:r>
+      <w:proofErr w:type="spellEnd"/>
+      <w:r>
+        <w:rPr>
+          <w:rFonts w:ascii="Arial" w:hAnsi="Arial" w:cs="Arial"/>
+          <w:b/>
+          <w:bCs/>
+          <w:szCs w:val="21"/>
+        </w:rPr>
+        <w:t>/shadow3/'</w:t>
       </w:r>
     </w:p>
     <w:p>
@@ -8091,7 +8758,25 @@
           <w:sz w:val="24"/>
           <w:szCs w:val="24"/>
         </w:rPr>
-        <w:t xml:space="preserve">calculate the rays distribution </w:t>
+        <w:t xml:space="preserve">calculate the </w:t>
+      </w:r>
+      <w:proofErr w:type="gramStart"/>
+      <w:r>
+        <w:rPr>
+          <w:rFonts w:ascii="Arial" w:hAnsi="Arial" w:cs="Arial"/>
+          <w:sz w:val="24"/>
+          <w:szCs w:val="24"/>
+        </w:rPr>
+        <w:t>rays</w:t>
+      </w:r>
+      <w:proofErr w:type="gramEnd"/>
+      <w:r>
+        <w:rPr>
+          <w:rFonts w:ascii="Arial" w:hAnsi="Arial" w:cs="Arial"/>
+          <w:sz w:val="24"/>
+          <w:szCs w:val="24"/>
+        </w:rPr>
+        <w:t xml:space="preserve"> distribution </w:t>
       </w:r>
       <w:r>
         <w:rPr>
@@ -8109,6 +8794,7 @@
         </w:rPr>
         <w:t xml:space="preserve"> </w:t>
       </w:r>
+      <w:proofErr w:type="spellStart"/>
       <w:r>
         <w:rPr>
           <w:rFonts w:ascii="Arial" w:hAnsi="Arial" w:cs="Arial"/>
@@ -8119,6 +8805,7 @@
         </w:rPr>
         <w:t>Calcrays</w:t>
       </w:r>
+      <w:proofErr w:type="spellEnd"/>
       <w:r>
         <w:rPr>
           <w:rFonts w:ascii="Arial" w:hAnsi="Arial" w:cs="Arial"/>
@@ -8132,6 +8819,7 @@
       <w:r>
         <w:t xml:space="preserve"> </w:t>
       </w:r>
+      <w:proofErr w:type="spellStart"/>
       <w:r>
         <w:rPr>
           <w:rFonts w:ascii="Arial" w:hAnsi="Arial" w:cs="Arial"/>
@@ -8142,6 +8830,7 @@
         </w:rPr>
         <w:t>BLoptics</w:t>
       </w:r>
+      <w:proofErr w:type="spellEnd"/>
       <w:r>
         <w:rPr>
           <w:rFonts w:ascii="Arial" w:hAnsi="Arial" w:cs="Arial"/>
@@ -8162,15 +8851,27 @@
         </w:rPr>
         <w:t xml:space="preserve"> </w:t>
       </w:r>
-      <w:r>
-        <w:rPr>
-          <w:rFonts w:ascii="Arial" w:hAnsi="Arial" w:cs="Arial"/>
-          <w:b/>
-          <w:bCs/>
-          <w:sz w:val="24"/>
-          <w:szCs w:val="24"/>
-        </w:rPr>
-        <w:t xml:space="preserve">update_BL </w:t>
+      <w:proofErr w:type="spellStart"/>
+      <w:r>
+        <w:rPr>
+          <w:rFonts w:ascii="Arial" w:hAnsi="Arial" w:cs="Arial"/>
+          <w:b/>
+          <w:bCs/>
+          <w:sz w:val="24"/>
+          <w:szCs w:val="24"/>
+        </w:rPr>
+        <w:t>update_BL</w:t>
+      </w:r>
+      <w:proofErr w:type="spellEnd"/>
+      <w:r>
+        <w:rPr>
+          <w:rFonts w:ascii="Arial" w:hAnsi="Arial" w:cs="Arial"/>
+          <w:b/>
+          <w:bCs/>
+          <w:sz w:val="24"/>
+          <w:szCs w:val="24"/>
+        </w:rPr>
+        <w:t xml:space="preserve"> </w:t>
       </w:r>
       <w:r>
         <w:rPr>
@@ -8208,7 +8909,25 @@
           <w:sz w:val="24"/>
           <w:szCs w:val="24"/>
         </w:rPr>
-        <w:t xml:space="preserve">For each individual, a new </w:t>
+        <w:t xml:space="preserve">For </w:t>
+      </w:r>
+      <w:proofErr w:type="gramStart"/>
+      <w:r>
+        <w:rPr>
+          <w:rFonts w:ascii="Arial" w:hAnsi="Arial" w:cs="Arial"/>
+          <w:sz w:val="24"/>
+          <w:szCs w:val="24"/>
+        </w:rPr>
+        <w:t>each individual</w:t>
+      </w:r>
+      <w:proofErr w:type="gramEnd"/>
+      <w:r>
+        <w:rPr>
+          <w:rFonts w:ascii="Arial" w:hAnsi="Arial" w:cs="Arial"/>
+          <w:sz w:val="24"/>
+          <w:szCs w:val="24"/>
+        </w:rPr>
+        <w:t xml:space="preserve">, a new </w:t>
       </w:r>
       <w:r>
         <w:rPr>
@@ -8320,8 +9039,20 @@
           <w:sz w:val="24"/>
           <w:szCs w:val="24"/>
         </w:rPr>
-        <w:t xml:space="preserve"> plotxy</w:t>
-      </w:r>
+        <w:t xml:space="preserve"> </w:t>
+      </w:r>
+      <w:proofErr w:type="spellStart"/>
+      <w:r>
+        <w:rPr>
+          <w:rFonts w:ascii="Arial" w:hAnsi="Arial" w:cs="Arial"/>
+          <w:b/>
+          <w:bCs/>
+          <w:sz w:val="24"/>
+          <w:szCs w:val="24"/>
+        </w:rPr>
+        <w:t>plotxy</w:t>
+      </w:r>
+      <w:proofErr w:type="spellEnd"/>
       <w:r>
         <w:rPr>
           <w:rFonts w:ascii="Arial" w:hAnsi="Arial" w:cs="Arial"/>
@@ -8474,7 +9205,25 @@
           <w:sz w:val="24"/>
           <w:szCs w:val="24"/>
         </w:rPr>
-        <w:t xml:space="preserve">. To check the corresponding rays distribution, command is: </w:t>
+        <w:t xml:space="preserve">. To check the corresponding </w:t>
+      </w:r>
+      <w:proofErr w:type="gramStart"/>
+      <w:r>
+        <w:rPr>
+          <w:rFonts w:ascii="Arial" w:hAnsi="Arial" w:cs="Arial"/>
+          <w:sz w:val="24"/>
+          <w:szCs w:val="24"/>
+        </w:rPr>
+        <w:t>rays</w:t>
+      </w:r>
+      <w:proofErr w:type="gramEnd"/>
+      <w:r>
+        <w:rPr>
+          <w:rFonts w:ascii="Arial" w:hAnsi="Arial" w:cs="Arial"/>
+          <w:sz w:val="24"/>
+          <w:szCs w:val="24"/>
+        </w:rPr>
+        <w:t xml:space="preserve"> distribution, command is: </w:t>
       </w:r>
       <w:r>
         <w:rPr>
@@ -8693,16 +9442,40 @@
         </w:rPr>
         <w:t>In the input file, write ‘</w:t>
       </w:r>
-      <w:r>
-        <w:rPr>
-          <w:rFonts w:ascii="Arial" w:hAnsi="Arial" w:cs="Arial"/>
-          <w:b/>
-          <w:bCs/>
-          <w:sz w:val="24"/>
-          <w:szCs w:val="24"/>
-        </w:rPr>
-        <w:t>calc_type = partially_coherent</w:t>
-      </w:r>
+      <w:proofErr w:type="spellStart"/>
+      <w:r>
+        <w:rPr>
+          <w:rFonts w:ascii="Arial" w:hAnsi="Arial" w:cs="Arial"/>
+          <w:b/>
+          <w:bCs/>
+          <w:sz w:val="24"/>
+          <w:szCs w:val="24"/>
+        </w:rPr>
+        <w:t>calc_type</w:t>
+      </w:r>
+      <w:proofErr w:type="spellEnd"/>
+      <w:r>
+        <w:rPr>
+          <w:rFonts w:ascii="Arial" w:hAnsi="Arial" w:cs="Arial"/>
+          <w:b/>
+          <w:bCs/>
+          <w:sz w:val="24"/>
+          <w:szCs w:val="24"/>
+        </w:rPr>
+        <w:t xml:space="preserve"> = </w:t>
+      </w:r>
+      <w:proofErr w:type="spellStart"/>
+      <w:r>
+        <w:rPr>
+          <w:rFonts w:ascii="Arial" w:hAnsi="Arial" w:cs="Arial"/>
+          <w:b/>
+          <w:bCs/>
+          <w:sz w:val="24"/>
+          <w:szCs w:val="24"/>
+        </w:rPr>
+        <w:t>partially_coherent</w:t>
+      </w:r>
+      <w:proofErr w:type="spellEnd"/>
       <w:r>
         <w:rPr>
           <w:rFonts w:ascii="Arial" w:hAnsi="Arial" w:cs="Arial"/>
@@ -8733,7 +9506,29 @@
           <w:szCs w:val="24"/>
         </w:rPr>
         <w:lastRenderedPageBreak/>
-        <w:t>The number of macro-electrons to be calculated is also defined in input file, ‘Nelectr   =’.</w:t>
+        <w:t>The number of macro-electrons to be calculated is also defined in input file, ‘</w:t>
+      </w:r>
+      <w:proofErr w:type="spellStart"/>
+      <w:r>
+        <w:rPr>
+          <w:rFonts w:ascii="Arial" w:hAnsi="Arial" w:cs="Arial"/>
+          <w:b/>
+          <w:bCs/>
+          <w:sz w:val="24"/>
+          <w:szCs w:val="24"/>
+        </w:rPr>
+        <w:t>Nelectr</w:t>
+      </w:r>
+      <w:proofErr w:type="spellEnd"/>
+      <w:r>
+        <w:rPr>
+          <w:rFonts w:ascii="Arial" w:hAnsi="Arial" w:cs="Arial"/>
+          <w:b/>
+          <w:bCs/>
+          <w:sz w:val="24"/>
+          <w:szCs w:val="24"/>
+        </w:rPr>
+        <w:t xml:space="preserve">   =’.</w:t>
       </w:r>
     </w:p>
     <w:p>
@@ -8916,8 +9711,20 @@
           <w:sz w:val="24"/>
           <w:szCs w:val="24"/>
         </w:rPr>
-        <w:t>python SRW_individualelectrons_BLasParam.py SRW.input</w:t>
-      </w:r>
+        <w:t xml:space="preserve">python SRW_individualelectrons_BLasParam.py </w:t>
+      </w:r>
+      <w:proofErr w:type="spellStart"/>
+      <w:r>
+        <w:rPr>
+          <w:rFonts w:ascii="Arial" w:hAnsi="Arial" w:cs="Arial"/>
+          <w:b/>
+          <w:bCs/>
+          <w:sz w:val="24"/>
+          <w:szCs w:val="24"/>
+        </w:rPr>
+        <w:t>SRW.input</w:t>
+      </w:r>
+      <w:proofErr w:type="spellEnd"/>
     </w:p>
     <w:p>
       <w:pPr>
@@ -8971,7 +9778,25 @@
           <w:sz w:val="24"/>
           <w:szCs w:val="24"/>
         </w:rPr>
-        <w:t>, it is allowed to select the different beamline and Twiss settings.</w:t>
+        <w:t xml:space="preserve">, it </w:t>
+      </w:r>
+      <w:proofErr w:type="gramStart"/>
+      <w:r>
+        <w:rPr>
+          <w:rFonts w:ascii="Arial" w:hAnsi="Arial" w:cs="Arial"/>
+          <w:sz w:val="24"/>
+          <w:szCs w:val="24"/>
+        </w:rPr>
+        <w:t>is allowed to</w:t>
+      </w:r>
+      <w:proofErr w:type="gramEnd"/>
+      <w:r>
+        <w:rPr>
+          <w:rFonts w:ascii="Arial" w:hAnsi="Arial" w:cs="Arial"/>
+          <w:sz w:val="24"/>
+          <w:szCs w:val="24"/>
+        </w:rPr>
+        <w:t xml:space="preserve"> select the different beamline and Twiss settings.</w:t>
       </w:r>
     </w:p>
     <w:p>
@@ -8999,23 +9824,53 @@
         </w:rPr>
         <w:t>‘</w:t>
       </w:r>
-      <w:r>
-        <w:rPr>
-          <w:rFonts w:ascii="Arial" w:hAnsi="Arial" w:cs="Arial"/>
-          <w:b/>
-          <w:bCs/>
-          <w:sz w:val="24"/>
-          <w:szCs w:val="24"/>
-        </w:rPr>
-        <w:t>update_accelerator_optics=</w:t>
-      </w:r>
-      <w:r>
-        <w:rPr>
-          <w:rFonts w:ascii="Arial" w:hAnsi="Arial" w:cs="Arial"/>
-          <w:sz w:val="24"/>
-          <w:szCs w:val="24"/>
-        </w:rPr>
-        <w:t>’, ‘1’ is to change the twiss setting, ‘0’ do not change.</w:t>
+      <w:proofErr w:type="spellStart"/>
+      <w:r>
+        <w:rPr>
+          <w:rFonts w:ascii="Arial" w:hAnsi="Arial" w:cs="Arial"/>
+          <w:b/>
+          <w:bCs/>
+          <w:sz w:val="24"/>
+          <w:szCs w:val="24"/>
+        </w:rPr>
+        <w:t>update_accelerator_optics</w:t>
+      </w:r>
+      <w:proofErr w:type="spellEnd"/>
+      <w:r>
+        <w:rPr>
+          <w:rFonts w:ascii="Arial" w:hAnsi="Arial" w:cs="Arial"/>
+          <w:b/>
+          <w:bCs/>
+          <w:sz w:val="24"/>
+          <w:szCs w:val="24"/>
+        </w:rPr>
+        <w:t>=</w:t>
+      </w:r>
+      <w:r>
+        <w:rPr>
+          <w:rFonts w:ascii="Arial" w:hAnsi="Arial" w:cs="Arial"/>
+          <w:sz w:val="24"/>
+          <w:szCs w:val="24"/>
+        </w:rPr>
+        <w:t xml:space="preserve">’, ‘1’ is to change the </w:t>
+      </w:r>
+      <w:proofErr w:type="spellStart"/>
+      <w:r>
+        <w:rPr>
+          <w:rFonts w:ascii="Arial" w:hAnsi="Arial" w:cs="Arial"/>
+          <w:sz w:val="24"/>
+          <w:szCs w:val="24"/>
+        </w:rPr>
+        <w:t>twiss</w:t>
+      </w:r>
+      <w:proofErr w:type="spellEnd"/>
+      <w:r>
+        <w:rPr>
+          <w:rFonts w:ascii="Arial" w:hAnsi="Arial" w:cs="Arial"/>
+          <w:sz w:val="24"/>
+          <w:szCs w:val="24"/>
+        </w:rPr>
+        <w:t xml:space="preserve"> setting, ‘0’ do not change.</w:t>
       </w:r>
     </w:p>
     <w:p>
@@ -9102,6 +9957,7 @@
         </w:rPr>
         <w:t>‘</w:t>
       </w:r>
+      <w:proofErr w:type="spellStart"/>
       <w:r>
         <w:rPr>
           <w:rFonts w:ascii="Arial" w:hAnsi="Arial" w:cs="Arial"/>
@@ -9112,6 +9968,7 @@
         </w:rPr>
         <w:t>modify_beamline_with_mono</w:t>
       </w:r>
+      <w:proofErr w:type="spellEnd"/>
       <w:r>
         <w:rPr>
           <w:rFonts w:ascii="Arial" w:hAnsi="Arial" w:cs="Arial"/>
@@ -9262,15 +10119,27 @@
         </w:rPr>
         <w:t>‘</w:t>
       </w:r>
-      <w:r>
-        <w:rPr>
-          <w:rFonts w:ascii="Arial" w:hAnsi="Arial" w:cs="Arial"/>
-          <w:b/>
-          <w:bCs/>
-          <w:sz w:val="24"/>
-          <w:szCs w:val="24"/>
-        </w:rPr>
-        <w:t>nMacroElecAvgPerProc =</w:t>
+      <w:proofErr w:type="spellStart"/>
+      <w:r>
+        <w:rPr>
+          <w:rFonts w:ascii="Arial" w:hAnsi="Arial" w:cs="Arial"/>
+          <w:b/>
+          <w:bCs/>
+          <w:sz w:val="24"/>
+          <w:szCs w:val="24"/>
+        </w:rPr>
+        <w:t>nMacroElecAvgPerProc</w:t>
+      </w:r>
+      <w:proofErr w:type="spellEnd"/>
+      <w:r>
+        <w:rPr>
+          <w:rFonts w:ascii="Arial" w:hAnsi="Arial" w:cs="Arial"/>
+          <w:b/>
+          <w:bCs/>
+          <w:sz w:val="24"/>
+          <w:szCs w:val="24"/>
+        </w:rPr>
+        <w:t xml:space="preserve"> =</w:t>
       </w:r>
       <w:r>
         <w:rPr>
@@ -9288,7 +10157,25 @@
           <w:sz w:val="24"/>
           <w:szCs w:val="24"/>
         </w:rPr>
-        <w:t xml:space="preserve"> defines the number of macro-electrons / wavefront to average on worker processes before sending data to master.</w:t>
+        <w:t xml:space="preserve"> defines the number of macro-</w:t>
+      </w:r>
+      <w:proofErr w:type="gramStart"/>
+      <w:r>
+        <w:rPr>
+          <w:rFonts w:ascii="Arial" w:hAnsi="Arial" w:cs="Arial"/>
+          <w:sz w:val="24"/>
+          <w:szCs w:val="24"/>
+        </w:rPr>
+        <w:t>electrons / wavefront</w:t>
+      </w:r>
+      <w:proofErr w:type="gramEnd"/>
+      <w:r>
+        <w:rPr>
+          <w:rFonts w:ascii="Arial" w:hAnsi="Arial" w:cs="Arial"/>
+          <w:sz w:val="24"/>
+          <w:szCs w:val="24"/>
+        </w:rPr>
+        <w:t xml:space="preserve"> to average on worker processes before sending data to master.</w:t>
       </w:r>
     </w:p>
     <w:p>
@@ -9665,7 +10552,61 @@
           <w:sz w:val="24"/>
           <w:szCs w:val="24"/>
         </w:rPr>
-        <w:t xml:space="preserve">Riccardo Bartolini, Marco Apollonio, Faissal Bakkali Taheri for all the supervising and contribution of the programme, </w:t>
+        <w:t xml:space="preserve">Riccardo Bartolini, Marco </w:t>
+      </w:r>
+      <w:proofErr w:type="spellStart"/>
+      <w:r>
+        <w:rPr>
+          <w:rFonts w:ascii="Arial" w:hAnsi="Arial" w:cs="Arial"/>
+          <w:sz w:val="24"/>
+          <w:szCs w:val="24"/>
+        </w:rPr>
+        <w:t>Apollonio</w:t>
+      </w:r>
+      <w:proofErr w:type="spellEnd"/>
+      <w:r>
+        <w:rPr>
+          <w:rFonts w:ascii="Arial" w:hAnsi="Arial" w:cs="Arial"/>
+          <w:sz w:val="24"/>
+          <w:szCs w:val="24"/>
+        </w:rPr>
+        <w:t xml:space="preserve">, </w:t>
+      </w:r>
+      <w:proofErr w:type="spellStart"/>
+      <w:r>
+        <w:rPr>
+          <w:rFonts w:ascii="Arial" w:hAnsi="Arial" w:cs="Arial"/>
+          <w:sz w:val="24"/>
+          <w:szCs w:val="24"/>
+        </w:rPr>
+        <w:t>Faissal</w:t>
+      </w:r>
+      <w:proofErr w:type="spellEnd"/>
+      <w:r>
+        <w:rPr>
+          <w:rFonts w:ascii="Arial" w:hAnsi="Arial" w:cs="Arial"/>
+          <w:sz w:val="24"/>
+          <w:szCs w:val="24"/>
+        </w:rPr>
+        <w:t xml:space="preserve"> </w:t>
+      </w:r>
+      <w:proofErr w:type="spellStart"/>
+      <w:r>
+        <w:rPr>
+          <w:rFonts w:ascii="Arial" w:hAnsi="Arial" w:cs="Arial"/>
+          <w:sz w:val="24"/>
+          <w:szCs w:val="24"/>
+        </w:rPr>
+        <w:t>Bakkali</w:t>
+      </w:r>
+      <w:proofErr w:type="spellEnd"/>
+      <w:r>
+        <w:rPr>
+          <w:rFonts w:ascii="Arial" w:hAnsi="Arial" w:cs="Arial"/>
+          <w:sz w:val="24"/>
+          <w:szCs w:val="24"/>
+        </w:rPr>
+        <w:t xml:space="preserve"> Taheri for all the supervising and contribution of the programme, </w:t>
       </w:r>
       <w:r>
         <w:rPr>

</xml_diff>